<commit_message>
Agrego la práctica 5 completa, comentada y el PDF de la misma
</commit_message>
<xml_diff>
--- a/LabMicros/Practica5/Practica5.docx
+++ b/LabMicros/Practica5/Practica5.docx
@@ -3615,6 +3615,24 @@
         <w:pStyle w:val="Normal"/>
         <w:spacing w:before="0" w:after="160"/>
         <w:jc w:val="both"/>
+        <w:rPr>
+          <w:rFonts w:ascii="Arial" w:hAnsi="Arial"/>
+          <w:b/>
+          <w:b/>
+          <w:bCs/>
+          <w:sz w:val="24"/>
+          <w:szCs w:val="24"/>
+        </w:rPr>
+      </w:pPr>
+      <w:r>
+        <w:rPr/>
+      </w:r>
+    </w:p>
+    <w:p>
+      <w:pPr>
+        <w:pStyle w:val="Normal"/>
+        <w:spacing w:before="0" w:after="160"/>
+        <w:jc w:val="both"/>
         <w:rPr/>
       </w:pPr>
       <w:r>
@@ -3647,7 +3665,17 @@
           <w:sz w:val="24"/>
           <w:szCs w:val="24"/>
         </w:rPr>
-        <w:t>En este ejercicio también utilizamos los sensores, pero nuestras salidas</w:t>
+        <w:t xml:space="preserve">En este ejercicio también utilizamos los sensores, pero nuestras salidas </w:t>
+      </w:r>
+      <w:r>
+        <w:rPr>
+          <w:rFonts w:ascii="Arial" w:hAnsi="Arial"/>
+          <w:b w:val="false"/>
+          <w:bCs w:val="false"/>
+          <w:sz w:val="24"/>
+          <w:szCs w:val="24"/>
+        </w:rPr>
+        <w:t>en esta ocasión fueron los motores, debido a una fala de la tarjeta ya no pudimos visualizar el comportamiento de los sensores, pero estos resultados se pueden ver  en el código, de acuerdo con la siguiente tabla:</w:t>
       </w:r>
     </w:p>
     <w:p>
@@ -4438,6 +4466,2029 @@
     <w:p>
       <w:pPr>
         <w:pStyle w:val="Normal"/>
+        <w:rPr/>
+      </w:pPr>
+      <w:r>
+        <w:rPr/>
+        <w:br/>
+      </w:r>
+      <w:r>
+        <w:rPr/>
+        <w:t>Utilizando la tabla de la práctica anterior para recordar como se comportaban los motores.</w:t>
+      </w:r>
+    </w:p>
+    <w:tbl>
+      <w:tblPr>
+        <w:tblW w:w="8850" w:type="dxa"/>
+        <w:jc w:val="left"/>
+        <w:tblInd w:w="-21" w:type="dxa"/>
+        <w:tblBorders/>
+        <w:tblCellMar>
+          <w:top w:w="0" w:type="dxa"/>
+          <w:left w:w="0" w:type="dxa"/>
+          <w:bottom w:w="0" w:type="dxa"/>
+          <w:right w:w="0" w:type="dxa"/>
+        </w:tblCellMar>
+      </w:tblPr>
+      <w:tblGrid>
+        <w:gridCol w:w="2955"/>
+        <w:gridCol w:w="2955"/>
+        <w:gridCol w:w="2940"/>
+      </w:tblGrid>
+      <w:tr>
+        <w:trPr/>
+        <w:tc>
+          <w:tcPr>
+            <w:tcW w:w="2955" w:type="dxa"/>
+            <w:tcBorders/>
+            <w:shd w:fill="004A4A" w:val="clear"/>
+          </w:tcPr>
+          <w:p>
+            <w:pPr>
+              <w:pStyle w:val="TableContents"/>
+              <w:spacing w:before="0" w:after="160"/>
+              <w:jc w:val="center"/>
+              <w:rPr/>
+            </w:pPr>
+            <w:r>
+              <w:rPr>
+                <w:rFonts w:ascii="arial" w:hAnsi="arial"/>
+                <w:b/>
+                <w:bCs/>
+                <w:i w:val="false"/>
+                <w:iCs w:val="false"/>
+                <w:strike w:val="false"/>
+                <w:dstrike w:val="false"/>
+                <w:outline w:val="false"/>
+                <w:shadow w:val="false"/>
+                <w:color w:val="FFFFFF"/>
+                <w:sz w:val="24"/>
+                <w:szCs w:val="24"/>
+                <w:u w:val="none"/>
+              </w:rPr>
+              <w:t>PORTA</w:t>
+            </w:r>
+          </w:p>
+        </w:tc>
+        <w:tc>
+          <w:tcPr>
+            <w:tcW w:w="5895" w:type="dxa"/>
+            <w:gridSpan w:val="2"/>
+            <w:tcBorders/>
+            <w:shd w:fill="004A4A" w:val="clear"/>
+          </w:tcPr>
+          <w:p>
+            <w:pPr>
+              <w:pStyle w:val="TableContents"/>
+              <w:spacing w:before="0" w:after="160"/>
+              <w:jc w:val="center"/>
+              <w:rPr/>
+            </w:pPr>
+            <w:r>
+              <w:rPr>
+                <w:rFonts w:ascii="arial" w:hAnsi="arial"/>
+                <w:b/>
+                <w:bCs/>
+                <w:i w:val="false"/>
+                <w:iCs w:val="false"/>
+                <w:strike w:val="false"/>
+                <w:dstrike w:val="false"/>
+                <w:outline w:val="false"/>
+                <w:shadow w:val="false"/>
+                <w:color w:val="FFFFFF"/>
+                <w:sz w:val="24"/>
+                <w:szCs w:val="24"/>
+                <w:u w:val="none"/>
+              </w:rPr>
+              <w:t>PORTB</w:t>
+            </w:r>
+          </w:p>
+        </w:tc>
+      </w:tr>
+      <w:tr>
+        <w:trPr/>
+        <w:tc>
+          <w:tcPr>
+            <w:tcW w:w="2955" w:type="dxa"/>
+            <w:tcBorders/>
+            <w:shd w:fill="006B6B" w:val="clear"/>
+          </w:tcPr>
+          <w:p>
+            <w:pPr>
+              <w:pStyle w:val="TableContents"/>
+              <w:spacing w:before="0" w:after="160"/>
+              <w:jc w:val="left"/>
+              <w:rPr>
+                <w:rFonts w:ascii="arial" w:hAnsi="arial"/>
+                <w:b w:val="false"/>
+                <w:b w:val="false"/>
+                <w:bCs w:val="false"/>
+                <w:i w:val="false"/>
+                <w:i w:val="false"/>
+                <w:iCs w:val="false"/>
+                <w:strike w:val="false"/>
+                <w:dstrike w:val="false"/>
+                <w:outline w:val="false"/>
+                <w:shadow w:val="false"/>
+                <w:color w:val="FFFFFF"/>
+                <w:sz w:val="24"/>
+                <w:szCs w:val="24"/>
+                <w:u w:val="none"/>
+              </w:rPr>
+            </w:pPr>
+            <w:r>
+              <w:rPr>
+                <w:rFonts w:ascii="arial" w:hAnsi="arial"/>
+                <w:b w:val="false"/>
+                <w:bCs w:val="false"/>
+                <w:i w:val="false"/>
+                <w:iCs w:val="false"/>
+                <w:strike w:val="false"/>
+                <w:dstrike w:val="false"/>
+                <w:outline w:val="false"/>
+                <w:shadow w:val="false"/>
+                <w:color w:val="FFFFFF"/>
+                <w:sz w:val="24"/>
+                <w:szCs w:val="24"/>
+                <w:u w:val="none"/>
+              </w:rPr>
+            </w:r>
+          </w:p>
+        </w:tc>
+        <w:tc>
+          <w:tcPr>
+            <w:tcW w:w="2955" w:type="dxa"/>
+            <w:tcBorders/>
+            <w:shd w:fill="auto" w:val="clear"/>
+          </w:tcPr>
+          <w:tbl>
+            <w:tblPr>
+              <w:tblW w:w="2955" w:type="dxa"/>
+              <w:jc w:val="left"/>
+              <w:tblInd w:w="0" w:type="dxa"/>
+              <w:tblBorders>
+                <w:top w:val="single" w:sz="2" w:space="0" w:color="000001"/>
+                <w:left w:val="single" w:sz="2" w:space="0" w:color="000001"/>
+                <w:bottom w:val="single" w:sz="2" w:space="0" w:color="000001"/>
+                <w:insideH w:val="single" w:sz="2" w:space="0" w:color="000001"/>
+              </w:tblBorders>
+              <w:tblCellMar>
+                <w:top w:w="55" w:type="dxa"/>
+                <w:left w:w="45" w:type="dxa"/>
+                <w:bottom w:w="55" w:type="dxa"/>
+                <w:right w:w="55" w:type="dxa"/>
+              </w:tblCellMar>
+            </w:tblPr>
+            <w:tblGrid>
+              <w:gridCol w:w="1477"/>
+              <w:gridCol w:w="1477"/>
+            </w:tblGrid>
+            <w:tr>
+              <w:trPr/>
+              <w:tc>
+                <w:tcPr>
+                  <w:tcW w:w="1477" w:type="dxa"/>
+                  <w:tcBorders>
+                    <w:top w:val="single" w:sz="2" w:space="0" w:color="000001"/>
+                    <w:left w:val="single" w:sz="2" w:space="0" w:color="000001"/>
+                    <w:bottom w:val="single" w:sz="2" w:space="0" w:color="000001"/>
+                    <w:insideH w:val="single" w:sz="2" w:space="0" w:color="000001"/>
+                  </w:tcBorders>
+                  <w:shd w:fill="auto" w:val="clear"/>
+                  <w:tcMar>
+                    <w:left w:w="45" w:type="dxa"/>
+                  </w:tcMar>
+                </w:tcPr>
+                <w:p>
+                  <w:pPr>
+                    <w:pStyle w:val="TableContents"/>
+                    <w:spacing w:before="0" w:after="160"/>
+                    <w:jc w:val="center"/>
+                    <w:rPr/>
+                  </w:pPr>
+                  <w:r>
+                    <w:rPr>
+                      <w:rFonts w:ascii="arial" w:hAnsi="arial"/>
+                      <w:b/>
+                      <w:bCs/>
+                      <w:i w:val="false"/>
+                      <w:iCs w:val="false"/>
+                      <w:strike w:val="false"/>
+                      <w:dstrike w:val="false"/>
+                      <w:outline w:val="false"/>
+                      <w:shadow w:val="false"/>
+                      <w:color w:val="000000"/>
+                      <w:sz w:val="24"/>
+                      <w:szCs w:val="24"/>
+                      <w:u w:val="none"/>
+                    </w:rPr>
+                    <w:t>EN1</w:t>
+                  </w:r>
+                </w:p>
+              </w:tc>
+              <w:tc>
+                <w:tcPr>
+                  <w:tcW w:w="1477" w:type="dxa"/>
+                  <w:tcBorders>
+                    <w:top w:val="single" w:sz="2" w:space="0" w:color="000001"/>
+                    <w:left w:val="single" w:sz="2" w:space="0" w:color="000001"/>
+                    <w:bottom w:val="single" w:sz="2" w:space="0" w:color="000001"/>
+                    <w:right w:val="single" w:sz="2" w:space="0" w:color="000001"/>
+                    <w:insideH w:val="single" w:sz="2" w:space="0" w:color="000001"/>
+                    <w:insideV w:val="single" w:sz="2" w:space="0" w:color="000001"/>
+                  </w:tcBorders>
+                  <w:shd w:fill="auto" w:val="clear"/>
+                  <w:tcMar>
+                    <w:left w:w="45" w:type="dxa"/>
+                  </w:tcMar>
+                </w:tcPr>
+                <w:p>
+                  <w:pPr>
+                    <w:pStyle w:val="TableContents"/>
+                    <w:spacing w:before="0" w:after="160"/>
+                    <w:jc w:val="center"/>
+                    <w:rPr/>
+                  </w:pPr>
+                  <w:r>
+                    <w:rPr>
+                      <w:rFonts w:ascii="arial" w:hAnsi="arial"/>
+                      <w:b/>
+                      <w:bCs/>
+                      <w:i w:val="false"/>
+                      <w:iCs w:val="false"/>
+                      <w:strike w:val="false"/>
+                      <w:dstrike w:val="false"/>
+                      <w:outline w:val="false"/>
+                      <w:shadow w:val="false"/>
+                      <w:color w:val="000000"/>
+                      <w:sz w:val="24"/>
+                      <w:szCs w:val="24"/>
+                      <w:u w:val="none"/>
+                    </w:rPr>
+                    <w:t>DIR1</w:t>
+                  </w:r>
+                </w:p>
+              </w:tc>
+            </w:tr>
+          </w:tbl>
+          <w:p>
+            <w:pPr>
+              <w:pStyle w:val="TableContents"/>
+              <w:spacing w:before="0" w:after="160"/>
+              <w:jc w:val="left"/>
+              <w:rPr>
+                <w:rFonts w:ascii="Thorndale" w:hAnsi="Thorndale"/>
+                <w:b w:val="false"/>
+                <w:b w:val="false"/>
+                <w:bCs w:val="false"/>
+                <w:i w:val="false"/>
+                <w:i w:val="false"/>
+                <w:iCs w:val="false"/>
+                <w:strike w:val="false"/>
+                <w:dstrike w:val="false"/>
+                <w:outline w:val="false"/>
+                <w:shadow w:val="false"/>
+                <w:color w:val="000000"/>
+                <w:sz w:val="24"/>
+                <w:szCs w:val="24"/>
+                <w:u w:val="none"/>
+              </w:rPr>
+            </w:pPr>
+            <w:r>
+              <w:rPr>
+                <w:rFonts w:ascii="Thorndale" w:hAnsi="Thorndale"/>
+                <w:b w:val="false"/>
+                <w:bCs w:val="false"/>
+                <w:i w:val="false"/>
+                <w:iCs w:val="false"/>
+                <w:strike w:val="false"/>
+                <w:dstrike w:val="false"/>
+                <w:outline w:val="false"/>
+                <w:shadow w:val="false"/>
+                <w:color w:val="000000"/>
+                <w:sz w:val="24"/>
+                <w:szCs w:val="24"/>
+                <w:u w:val="none"/>
+              </w:rPr>
+            </w:r>
+          </w:p>
+        </w:tc>
+        <w:tc>
+          <w:tcPr>
+            <w:tcW w:w="2940" w:type="dxa"/>
+            <w:tcBorders/>
+            <w:shd w:fill="47B8B8" w:val="clear"/>
+          </w:tcPr>
+          <w:tbl>
+            <w:tblPr>
+              <w:tblW w:w="2940" w:type="dxa"/>
+              <w:jc w:val="left"/>
+              <w:tblInd w:w="0" w:type="dxa"/>
+              <w:tblBorders>
+                <w:top w:val="single" w:sz="2" w:space="0" w:color="000001"/>
+                <w:left w:val="single" w:sz="2" w:space="0" w:color="000001"/>
+                <w:bottom w:val="single" w:sz="2" w:space="0" w:color="000001"/>
+                <w:insideH w:val="single" w:sz="2" w:space="0" w:color="000001"/>
+              </w:tblBorders>
+              <w:tblCellMar>
+                <w:top w:w="55" w:type="dxa"/>
+                <w:left w:w="45" w:type="dxa"/>
+                <w:bottom w:w="55" w:type="dxa"/>
+                <w:right w:w="55" w:type="dxa"/>
+              </w:tblCellMar>
+            </w:tblPr>
+            <w:tblGrid>
+              <w:gridCol w:w="1470"/>
+              <w:gridCol w:w="1469"/>
+            </w:tblGrid>
+            <w:tr>
+              <w:trPr/>
+              <w:tc>
+                <w:tcPr>
+                  <w:tcW w:w="1470" w:type="dxa"/>
+                  <w:tcBorders>
+                    <w:top w:val="single" w:sz="2" w:space="0" w:color="000001"/>
+                    <w:left w:val="single" w:sz="2" w:space="0" w:color="000001"/>
+                    <w:bottom w:val="single" w:sz="2" w:space="0" w:color="000001"/>
+                    <w:insideH w:val="single" w:sz="2" w:space="0" w:color="000001"/>
+                  </w:tcBorders>
+                  <w:shd w:fill="auto" w:val="clear"/>
+                  <w:tcMar>
+                    <w:left w:w="45" w:type="dxa"/>
+                  </w:tcMar>
+                </w:tcPr>
+                <w:p>
+                  <w:pPr>
+                    <w:pStyle w:val="TableContents"/>
+                    <w:spacing w:before="0" w:after="160"/>
+                    <w:jc w:val="center"/>
+                    <w:rPr/>
+                  </w:pPr>
+                  <w:r>
+                    <w:rPr>
+                      <w:rFonts w:ascii="arial" w:hAnsi="arial"/>
+                      <w:b/>
+                      <w:bCs/>
+                      <w:i w:val="false"/>
+                      <w:iCs w:val="false"/>
+                      <w:strike w:val="false"/>
+                      <w:dstrike w:val="false"/>
+                      <w:outline w:val="false"/>
+                      <w:shadow w:val="false"/>
+                      <w:color w:val="000000"/>
+                      <w:sz w:val="24"/>
+                      <w:szCs w:val="24"/>
+                      <w:u w:val="none"/>
+                    </w:rPr>
+                    <w:t>EN2</w:t>
+                  </w:r>
+                </w:p>
+              </w:tc>
+              <w:tc>
+                <w:tcPr>
+                  <w:tcW w:w="1469" w:type="dxa"/>
+                  <w:tcBorders>
+                    <w:top w:val="single" w:sz="2" w:space="0" w:color="000001"/>
+                    <w:left w:val="single" w:sz="2" w:space="0" w:color="000001"/>
+                    <w:bottom w:val="single" w:sz="2" w:space="0" w:color="000001"/>
+                    <w:right w:val="single" w:sz="2" w:space="0" w:color="000001"/>
+                    <w:insideH w:val="single" w:sz="2" w:space="0" w:color="000001"/>
+                    <w:insideV w:val="single" w:sz="2" w:space="0" w:color="000001"/>
+                  </w:tcBorders>
+                  <w:shd w:fill="auto" w:val="clear"/>
+                  <w:tcMar>
+                    <w:left w:w="45" w:type="dxa"/>
+                  </w:tcMar>
+                </w:tcPr>
+                <w:p>
+                  <w:pPr>
+                    <w:pStyle w:val="TableContents"/>
+                    <w:spacing w:before="0" w:after="160"/>
+                    <w:jc w:val="center"/>
+                    <w:rPr/>
+                  </w:pPr>
+                  <w:r>
+                    <w:rPr>
+                      <w:rFonts w:ascii="arial" w:hAnsi="arial"/>
+                      <w:b/>
+                      <w:bCs/>
+                      <w:i w:val="false"/>
+                      <w:iCs w:val="false"/>
+                      <w:strike w:val="false"/>
+                      <w:dstrike w:val="false"/>
+                      <w:outline w:val="false"/>
+                      <w:shadow w:val="false"/>
+                      <w:color w:val="000000"/>
+                      <w:sz w:val="24"/>
+                      <w:szCs w:val="24"/>
+                      <w:u w:val="none"/>
+                    </w:rPr>
+                    <w:t>DIR2</w:t>
+                  </w:r>
+                </w:p>
+              </w:tc>
+            </w:tr>
+          </w:tbl>
+          <w:p>
+            <w:pPr>
+              <w:pStyle w:val="TableContents"/>
+              <w:spacing w:before="0" w:after="160"/>
+              <w:jc w:val="left"/>
+              <w:rPr>
+                <w:rFonts w:ascii="Thorndale" w:hAnsi="Thorndale"/>
+                <w:b w:val="false"/>
+                <w:b w:val="false"/>
+                <w:bCs w:val="false"/>
+                <w:i w:val="false"/>
+                <w:i w:val="false"/>
+                <w:iCs w:val="false"/>
+                <w:strike w:val="false"/>
+                <w:dstrike w:val="false"/>
+                <w:outline w:val="false"/>
+                <w:shadow w:val="false"/>
+                <w:color w:val="FFFFFF"/>
+                <w:sz w:val="24"/>
+                <w:szCs w:val="24"/>
+                <w:u w:val="none"/>
+              </w:rPr>
+            </w:pPr>
+            <w:r>
+              <w:rPr>
+                <w:rFonts w:ascii="Thorndale" w:hAnsi="Thorndale"/>
+                <w:b w:val="false"/>
+                <w:bCs w:val="false"/>
+                <w:i w:val="false"/>
+                <w:iCs w:val="false"/>
+                <w:strike w:val="false"/>
+                <w:dstrike w:val="false"/>
+                <w:outline w:val="false"/>
+                <w:shadow w:val="false"/>
+                <w:color w:val="FFFFFF"/>
+                <w:sz w:val="24"/>
+                <w:szCs w:val="24"/>
+                <w:u w:val="none"/>
+              </w:rPr>
+            </w:r>
+          </w:p>
+        </w:tc>
+      </w:tr>
+      <w:tr>
+        <w:trPr>
+          <w:trHeight w:val="580" w:hRule="atLeast"/>
+        </w:trPr>
+        <w:tc>
+          <w:tcPr>
+            <w:tcW w:w="2955" w:type="dxa"/>
+            <w:tcBorders/>
+            <w:shd w:fill="004A4A" w:val="clear"/>
+          </w:tcPr>
+          <w:p>
+            <w:pPr>
+              <w:pStyle w:val="TableContents"/>
+              <w:spacing w:before="0" w:after="160"/>
+              <w:jc w:val="center"/>
+              <w:rPr/>
+            </w:pPr>
+            <w:r>
+              <w:rPr>
+                <w:rFonts w:ascii="arial" w:hAnsi="arial"/>
+                <w:b w:val="false"/>
+                <w:bCs w:val="false"/>
+                <w:i w:val="false"/>
+                <w:iCs w:val="false"/>
+                <w:strike w:val="false"/>
+                <w:dstrike w:val="false"/>
+                <w:outline w:val="false"/>
+                <w:shadow w:val="false"/>
+                <w:color w:val="FFFFFF"/>
+                <w:sz w:val="24"/>
+                <w:szCs w:val="24"/>
+                <w:u w:val="none"/>
+              </w:rPr>
+              <w:t>0100</w:t>
+            </w:r>
+          </w:p>
+        </w:tc>
+        <w:tc>
+          <w:tcPr>
+            <w:tcW w:w="2955" w:type="dxa"/>
+            <w:tcBorders/>
+            <w:shd w:fill="E6E6E6" w:val="clear"/>
+          </w:tcPr>
+          <w:tbl>
+            <w:tblPr>
+              <w:tblW w:w="2955" w:type="dxa"/>
+              <w:jc w:val="left"/>
+              <w:tblInd w:w="0" w:type="dxa"/>
+              <w:tblBorders>
+                <w:top w:val="single" w:sz="2" w:space="0" w:color="000001"/>
+                <w:left w:val="single" w:sz="2" w:space="0" w:color="000001"/>
+                <w:bottom w:val="single" w:sz="2" w:space="0" w:color="000001"/>
+                <w:insideH w:val="single" w:sz="2" w:space="0" w:color="000001"/>
+              </w:tblBorders>
+              <w:tblCellMar>
+                <w:top w:w="55" w:type="dxa"/>
+                <w:left w:w="45" w:type="dxa"/>
+                <w:bottom w:w="55" w:type="dxa"/>
+                <w:right w:w="55" w:type="dxa"/>
+              </w:tblCellMar>
+            </w:tblPr>
+            <w:tblGrid>
+              <w:gridCol w:w="1477"/>
+              <w:gridCol w:w="1477"/>
+            </w:tblGrid>
+            <w:tr>
+              <w:trPr>
+                <w:trHeight w:val="450" w:hRule="atLeast"/>
+              </w:trPr>
+              <w:tc>
+                <w:tcPr>
+                  <w:tcW w:w="1477" w:type="dxa"/>
+                  <w:tcBorders>
+                    <w:top w:val="single" w:sz="2" w:space="0" w:color="000001"/>
+                    <w:left w:val="single" w:sz="2" w:space="0" w:color="000001"/>
+                    <w:bottom w:val="single" w:sz="2" w:space="0" w:color="000001"/>
+                    <w:insideH w:val="single" w:sz="2" w:space="0" w:color="000001"/>
+                  </w:tcBorders>
+                  <w:shd w:fill="auto" w:val="clear"/>
+                  <w:tcMar>
+                    <w:left w:w="45" w:type="dxa"/>
+                  </w:tcMar>
+                </w:tcPr>
+                <w:p>
+                  <w:pPr>
+                    <w:pStyle w:val="TableContents"/>
+                    <w:spacing w:before="0" w:after="160"/>
+                    <w:jc w:val="center"/>
+                    <w:rPr/>
+                  </w:pPr>
+                  <w:r>
+                    <w:rPr>
+                      <w:rFonts w:ascii="Thorndale" w:hAnsi="Thorndale"/>
+                      <w:b w:val="false"/>
+                      <w:bCs w:val="false"/>
+                      <w:i w:val="false"/>
+                      <w:iCs w:val="false"/>
+                      <w:strike w:val="false"/>
+                      <w:dstrike w:val="false"/>
+                      <w:outline w:val="false"/>
+                      <w:shadow w:val="false"/>
+                      <w:color w:val="000000"/>
+                      <w:sz w:val="24"/>
+                      <w:szCs w:val="24"/>
+                      <w:u w:val="none"/>
+                    </w:rPr>
+                    <w:t>1</w:t>
+                  </w:r>
+                </w:p>
+              </w:tc>
+              <w:tc>
+                <w:tcPr>
+                  <w:tcW w:w="1477" w:type="dxa"/>
+                  <w:tcBorders>
+                    <w:top w:val="single" w:sz="2" w:space="0" w:color="000001"/>
+                    <w:left w:val="single" w:sz="2" w:space="0" w:color="000001"/>
+                    <w:bottom w:val="single" w:sz="2" w:space="0" w:color="000001"/>
+                    <w:right w:val="single" w:sz="2" w:space="0" w:color="000001"/>
+                    <w:insideH w:val="single" w:sz="2" w:space="0" w:color="000001"/>
+                    <w:insideV w:val="single" w:sz="2" w:space="0" w:color="000001"/>
+                  </w:tcBorders>
+                  <w:shd w:fill="auto" w:val="clear"/>
+                  <w:tcMar>
+                    <w:left w:w="45" w:type="dxa"/>
+                  </w:tcMar>
+                </w:tcPr>
+                <w:p>
+                  <w:pPr>
+                    <w:pStyle w:val="TableContents"/>
+                    <w:spacing w:before="0" w:after="160"/>
+                    <w:jc w:val="center"/>
+                    <w:rPr/>
+                  </w:pPr>
+                  <w:r>
+                    <w:rPr>
+                      <w:rFonts w:ascii="Thorndale" w:hAnsi="Thorndale"/>
+                      <w:b w:val="false"/>
+                      <w:bCs w:val="false"/>
+                      <w:i w:val="false"/>
+                      <w:iCs w:val="false"/>
+                      <w:strike w:val="false"/>
+                      <w:dstrike w:val="false"/>
+                      <w:outline w:val="false"/>
+                      <w:shadow w:val="false"/>
+                      <w:color w:val="000000"/>
+                      <w:sz w:val="24"/>
+                      <w:szCs w:val="24"/>
+                      <w:u w:val="none"/>
+                    </w:rPr>
+                    <w:t>0</w:t>
+                  </w:r>
+                </w:p>
+              </w:tc>
+            </w:tr>
+          </w:tbl>
+          <w:p>
+            <w:pPr>
+              <w:pStyle w:val="TableContents"/>
+              <w:spacing w:before="0" w:after="160"/>
+              <w:jc w:val="left"/>
+              <w:rPr>
+                <w:rFonts w:ascii="Thorndale" w:hAnsi="Thorndale"/>
+                <w:b w:val="false"/>
+                <w:b w:val="false"/>
+                <w:bCs w:val="false"/>
+                <w:i w:val="false"/>
+                <w:i w:val="false"/>
+                <w:iCs w:val="false"/>
+                <w:strike w:val="false"/>
+                <w:dstrike w:val="false"/>
+                <w:outline w:val="false"/>
+                <w:shadow w:val="false"/>
+                <w:color w:val="000000"/>
+                <w:sz w:val="24"/>
+                <w:szCs w:val="24"/>
+                <w:u w:val="none"/>
+              </w:rPr>
+            </w:pPr>
+            <w:r>
+              <w:rPr>
+                <w:rFonts w:ascii="Thorndale" w:hAnsi="Thorndale"/>
+                <w:b w:val="false"/>
+                <w:bCs w:val="false"/>
+                <w:i w:val="false"/>
+                <w:iCs w:val="false"/>
+                <w:strike w:val="false"/>
+                <w:dstrike w:val="false"/>
+                <w:outline w:val="false"/>
+                <w:shadow w:val="false"/>
+                <w:color w:val="000000"/>
+                <w:sz w:val="24"/>
+                <w:szCs w:val="24"/>
+                <w:u w:val="none"/>
+              </w:rPr>
+            </w:r>
+          </w:p>
+        </w:tc>
+        <w:tc>
+          <w:tcPr>
+            <w:tcW w:w="2940" w:type="dxa"/>
+            <w:tcBorders/>
+            <w:shd w:fill="198A8A" w:val="clear"/>
+          </w:tcPr>
+          <w:tbl>
+            <w:tblPr>
+              <w:tblW w:w="2955" w:type="dxa"/>
+              <w:jc w:val="left"/>
+              <w:tblInd w:w="0" w:type="dxa"/>
+              <w:tblBorders>
+                <w:top w:val="single" w:sz="2" w:space="0" w:color="000001"/>
+                <w:left w:val="single" w:sz="2" w:space="0" w:color="000001"/>
+                <w:bottom w:val="single" w:sz="2" w:space="0" w:color="000001"/>
+                <w:insideH w:val="single" w:sz="2" w:space="0" w:color="000001"/>
+              </w:tblBorders>
+              <w:tblCellMar>
+                <w:top w:w="55" w:type="dxa"/>
+                <w:left w:w="45" w:type="dxa"/>
+                <w:bottom w:w="55" w:type="dxa"/>
+                <w:right w:w="55" w:type="dxa"/>
+              </w:tblCellMar>
+            </w:tblPr>
+            <w:tblGrid>
+              <w:gridCol w:w="1470"/>
+              <w:gridCol w:w="1484"/>
+            </w:tblGrid>
+            <w:tr>
+              <w:trPr>
+                <w:trHeight w:val="390" w:hRule="atLeast"/>
+              </w:trPr>
+              <w:tc>
+                <w:tcPr>
+                  <w:tcW w:w="1470" w:type="dxa"/>
+                  <w:tcBorders>
+                    <w:top w:val="single" w:sz="2" w:space="0" w:color="000001"/>
+                    <w:left w:val="single" w:sz="2" w:space="0" w:color="000001"/>
+                    <w:bottom w:val="single" w:sz="2" w:space="0" w:color="000001"/>
+                    <w:insideH w:val="single" w:sz="2" w:space="0" w:color="000001"/>
+                  </w:tcBorders>
+                  <w:shd w:fill="auto" w:val="clear"/>
+                  <w:tcMar>
+                    <w:left w:w="45" w:type="dxa"/>
+                  </w:tcMar>
+                </w:tcPr>
+                <w:p>
+                  <w:pPr>
+                    <w:pStyle w:val="TableContents"/>
+                    <w:spacing w:before="0" w:after="160"/>
+                    <w:jc w:val="center"/>
+                    <w:rPr/>
+                  </w:pPr>
+                  <w:r>
+                    <w:rPr>
+                      <w:rFonts w:ascii="Thorndale" w:hAnsi="Thorndale"/>
+                      <w:b w:val="false"/>
+                      <w:bCs w:val="false"/>
+                      <w:i w:val="false"/>
+                      <w:iCs w:val="false"/>
+                      <w:strike w:val="false"/>
+                      <w:dstrike w:val="false"/>
+                      <w:outline w:val="false"/>
+                      <w:shadow w:val="false"/>
+                      <w:color w:val="000000"/>
+                      <w:sz w:val="24"/>
+                      <w:szCs w:val="24"/>
+                      <w:u w:val="none"/>
+                    </w:rPr>
+                    <w:t>1</w:t>
+                  </w:r>
+                </w:p>
+              </w:tc>
+              <w:tc>
+                <w:tcPr>
+                  <w:tcW w:w="1484" w:type="dxa"/>
+                  <w:tcBorders>
+                    <w:top w:val="single" w:sz="2" w:space="0" w:color="000001"/>
+                    <w:left w:val="single" w:sz="2" w:space="0" w:color="000001"/>
+                    <w:bottom w:val="single" w:sz="2" w:space="0" w:color="000001"/>
+                    <w:right w:val="single" w:sz="2" w:space="0" w:color="000001"/>
+                    <w:insideH w:val="single" w:sz="2" w:space="0" w:color="000001"/>
+                    <w:insideV w:val="single" w:sz="2" w:space="0" w:color="000001"/>
+                  </w:tcBorders>
+                  <w:shd w:fill="auto" w:val="clear"/>
+                  <w:tcMar>
+                    <w:left w:w="45" w:type="dxa"/>
+                  </w:tcMar>
+                </w:tcPr>
+                <w:p>
+                  <w:pPr>
+                    <w:pStyle w:val="TableContents"/>
+                    <w:spacing w:before="0" w:after="160"/>
+                    <w:jc w:val="center"/>
+                    <w:rPr/>
+                  </w:pPr>
+                  <w:r>
+                    <w:rPr>
+                      <w:rFonts w:ascii="Thorndale" w:hAnsi="Thorndale"/>
+                      <w:b w:val="false"/>
+                      <w:bCs w:val="false"/>
+                      <w:i w:val="false"/>
+                      <w:iCs w:val="false"/>
+                      <w:strike w:val="false"/>
+                      <w:dstrike w:val="false"/>
+                      <w:outline w:val="false"/>
+                      <w:shadow w:val="false"/>
+                      <w:color w:val="000000"/>
+                      <w:sz w:val="24"/>
+                      <w:szCs w:val="24"/>
+                      <w:u w:val="none"/>
+                    </w:rPr>
+                    <w:t>1</w:t>
+                  </w:r>
+                </w:p>
+              </w:tc>
+            </w:tr>
+          </w:tbl>
+          <w:p>
+            <w:pPr>
+              <w:pStyle w:val="TableContents"/>
+              <w:spacing w:before="0" w:after="160"/>
+              <w:jc w:val="left"/>
+              <w:rPr>
+                <w:rFonts w:ascii="Thorndale" w:hAnsi="Thorndale"/>
+                <w:b w:val="false"/>
+                <w:b w:val="false"/>
+                <w:bCs w:val="false"/>
+                <w:i w:val="false"/>
+                <w:i w:val="false"/>
+                <w:iCs w:val="false"/>
+                <w:strike w:val="false"/>
+                <w:dstrike w:val="false"/>
+                <w:outline w:val="false"/>
+                <w:shadow w:val="false"/>
+                <w:color w:val="FFFFFF"/>
+                <w:sz w:val="24"/>
+                <w:szCs w:val="24"/>
+                <w:u w:val="none"/>
+              </w:rPr>
+            </w:pPr>
+            <w:r>
+              <w:rPr>
+                <w:rFonts w:ascii="Thorndale" w:hAnsi="Thorndale"/>
+                <w:b w:val="false"/>
+                <w:bCs w:val="false"/>
+                <w:i w:val="false"/>
+                <w:iCs w:val="false"/>
+                <w:strike w:val="false"/>
+                <w:dstrike w:val="false"/>
+                <w:outline w:val="false"/>
+                <w:shadow w:val="false"/>
+                <w:color w:val="FFFFFF"/>
+                <w:sz w:val="24"/>
+                <w:szCs w:val="24"/>
+                <w:u w:val="none"/>
+              </w:rPr>
+            </w:r>
+          </w:p>
+        </w:tc>
+      </w:tr>
+      <w:tr>
+        <w:trPr/>
+        <w:tc>
+          <w:tcPr>
+            <w:tcW w:w="2955" w:type="dxa"/>
+            <w:tcBorders/>
+            <w:shd w:fill="006B6B" w:val="clear"/>
+          </w:tcPr>
+          <w:p>
+            <w:pPr>
+              <w:pStyle w:val="TableContents"/>
+              <w:spacing w:before="0" w:after="160"/>
+              <w:jc w:val="center"/>
+              <w:rPr/>
+            </w:pPr>
+            <w:r>
+              <w:rPr>
+                <w:rFonts w:ascii="arial" w:hAnsi="arial"/>
+                <w:b w:val="false"/>
+                <w:bCs w:val="false"/>
+                <w:i w:val="false"/>
+                <w:iCs w:val="false"/>
+                <w:strike w:val="false"/>
+                <w:dstrike w:val="false"/>
+                <w:outline w:val="false"/>
+                <w:shadow w:val="false"/>
+                <w:color w:val="FFFFFF"/>
+                <w:sz w:val="24"/>
+                <w:szCs w:val="24"/>
+                <w:u w:val="none"/>
+              </w:rPr>
+              <w:t>111</w:t>
+            </w:r>
+            <w:r>
+              <w:rPr>
+                <w:rFonts w:ascii="arial" w:hAnsi="arial"/>
+                <w:b w:val="false"/>
+                <w:bCs w:val="false"/>
+                <w:i w:val="false"/>
+                <w:iCs w:val="false"/>
+                <w:strike w:val="false"/>
+                <w:dstrike w:val="false"/>
+                <w:outline w:val="false"/>
+                <w:shadow w:val="false"/>
+                <w:color w:val="FFFFFF"/>
+                <w:sz w:val="24"/>
+                <w:szCs w:val="24"/>
+                <w:u w:val="none"/>
+              </w:rPr>
+              <w:t>1</w:t>
+            </w:r>
+          </w:p>
+        </w:tc>
+        <w:tc>
+          <w:tcPr>
+            <w:tcW w:w="2955" w:type="dxa"/>
+            <w:tcBorders/>
+            <w:shd w:fill="auto" w:val="clear"/>
+          </w:tcPr>
+          <w:tbl>
+            <w:tblPr>
+              <w:tblW w:w="2955" w:type="dxa"/>
+              <w:jc w:val="left"/>
+              <w:tblInd w:w="0" w:type="dxa"/>
+              <w:tblBorders>
+                <w:top w:val="single" w:sz="2" w:space="0" w:color="000001"/>
+                <w:left w:val="single" w:sz="2" w:space="0" w:color="000001"/>
+                <w:bottom w:val="single" w:sz="2" w:space="0" w:color="000001"/>
+                <w:insideH w:val="single" w:sz="2" w:space="0" w:color="000001"/>
+              </w:tblBorders>
+              <w:tblCellMar>
+                <w:top w:w="55" w:type="dxa"/>
+                <w:left w:w="45" w:type="dxa"/>
+                <w:bottom w:w="55" w:type="dxa"/>
+                <w:right w:w="55" w:type="dxa"/>
+              </w:tblCellMar>
+            </w:tblPr>
+            <w:tblGrid>
+              <w:gridCol w:w="1477"/>
+              <w:gridCol w:w="1477"/>
+            </w:tblGrid>
+            <w:tr>
+              <w:trPr/>
+              <w:tc>
+                <w:tcPr>
+                  <w:tcW w:w="1477" w:type="dxa"/>
+                  <w:tcBorders>
+                    <w:top w:val="single" w:sz="2" w:space="0" w:color="000001"/>
+                    <w:left w:val="single" w:sz="2" w:space="0" w:color="000001"/>
+                    <w:bottom w:val="single" w:sz="2" w:space="0" w:color="000001"/>
+                    <w:insideH w:val="single" w:sz="2" w:space="0" w:color="000001"/>
+                  </w:tcBorders>
+                  <w:shd w:fill="auto" w:val="clear"/>
+                  <w:tcMar>
+                    <w:left w:w="45" w:type="dxa"/>
+                  </w:tcMar>
+                </w:tcPr>
+                <w:p>
+                  <w:pPr>
+                    <w:pStyle w:val="TableContents"/>
+                    <w:spacing w:before="0" w:after="160"/>
+                    <w:jc w:val="center"/>
+                    <w:rPr/>
+                  </w:pPr>
+                  <w:r>
+                    <w:rPr>
+                      <w:rFonts w:ascii="Thorndale" w:hAnsi="Thorndale"/>
+                      <w:b w:val="false"/>
+                      <w:bCs w:val="false"/>
+                      <w:i w:val="false"/>
+                      <w:iCs w:val="false"/>
+                      <w:strike w:val="false"/>
+                      <w:dstrike w:val="false"/>
+                      <w:outline w:val="false"/>
+                      <w:shadow w:val="false"/>
+                      <w:color w:val="000000"/>
+                      <w:sz w:val="24"/>
+                      <w:szCs w:val="24"/>
+                      <w:u w:val="none"/>
+                    </w:rPr>
+                    <w:t>1</w:t>
+                  </w:r>
+                </w:p>
+              </w:tc>
+              <w:tc>
+                <w:tcPr>
+                  <w:tcW w:w="1477" w:type="dxa"/>
+                  <w:tcBorders>
+                    <w:top w:val="single" w:sz="2" w:space="0" w:color="000001"/>
+                    <w:left w:val="single" w:sz="2" w:space="0" w:color="000001"/>
+                    <w:bottom w:val="single" w:sz="2" w:space="0" w:color="000001"/>
+                    <w:right w:val="single" w:sz="2" w:space="0" w:color="000001"/>
+                    <w:insideH w:val="single" w:sz="2" w:space="0" w:color="000001"/>
+                    <w:insideV w:val="single" w:sz="2" w:space="0" w:color="000001"/>
+                  </w:tcBorders>
+                  <w:shd w:fill="auto" w:val="clear"/>
+                  <w:tcMar>
+                    <w:left w:w="45" w:type="dxa"/>
+                  </w:tcMar>
+                </w:tcPr>
+                <w:p>
+                  <w:pPr>
+                    <w:pStyle w:val="TableContents"/>
+                    <w:spacing w:before="0" w:after="160"/>
+                    <w:jc w:val="center"/>
+                    <w:rPr/>
+                  </w:pPr>
+                  <w:r>
+                    <w:rPr>
+                      <w:rFonts w:ascii="Thorndale" w:hAnsi="Thorndale"/>
+                      <w:b w:val="false"/>
+                      <w:bCs w:val="false"/>
+                      <w:i w:val="false"/>
+                      <w:iCs w:val="false"/>
+                      <w:strike w:val="false"/>
+                      <w:dstrike w:val="false"/>
+                      <w:outline w:val="false"/>
+                      <w:shadow w:val="false"/>
+                      <w:color w:val="000000"/>
+                      <w:sz w:val="24"/>
+                      <w:szCs w:val="24"/>
+                      <w:u w:val="none"/>
+                    </w:rPr>
+                    <w:t>1</w:t>
+                  </w:r>
+                </w:p>
+              </w:tc>
+            </w:tr>
+          </w:tbl>
+          <w:p>
+            <w:pPr>
+              <w:pStyle w:val="TableContents"/>
+              <w:spacing w:before="0" w:after="160"/>
+              <w:jc w:val="left"/>
+              <w:rPr>
+                <w:rFonts w:ascii="Thorndale" w:hAnsi="Thorndale"/>
+                <w:b w:val="false"/>
+                <w:b w:val="false"/>
+                <w:bCs w:val="false"/>
+                <w:i w:val="false"/>
+                <w:i w:val="false"/>
+                <w:iCs w:val="false"/>
+                <w:strike w:val="false"/>
+                <w:dstrike w:val="false"/>
+                <w:outline w:val="false"/>
+                <w:shadow w:val="false"/>
+                <w:color w:val="000000"/>
+                <w:sz w:val="24"/>
+                <w:szCs w:val="24"/>
+                <w:u w:val="none"/>
+              </w:rPr>
+            </w:pPr>
+            <w:r>
+              <w:rPr>
+                <w:rFonts w:ascii="Thorndale" w:hAnsi="Thorndale"/>
+                <w:b w:val="false"/>
+                <w:bCs w:val="false"/>
+                <w:i w:val="false"/>
+                <w:iCs w:val="false"/>
+                <w:strike w:val="false"/>
+                <w:dstrike w:val="false"/>
+                <w:outline w:val="false"/>
+                <w:shadow w:val="false"/>
+                <w:color w:val="000000"/>
+                <w:sz w:val="24"/>
+                <w:szCs w:val="24"/>
+                <w:u w:val="none"/>
+              </w:rPr>
+            </w:r>
+          </w:p>
+        </w:tc>
+        <w:tc>
+          <w:tcPr>
+            <w:tcW w:w="2940" w:type="dxa"/>
+            <w:tcBorders/>
+            <w:shd w:fill="47B8B8" w:val="clear"/>
+          </w:tcPr>
+          <w:tbl>
+            <w:tblPr>
+              <w:tblW w:w="2940" w:type="dxa"/>
+              <w:jc w:val="left"/>
+              <w:tblInd w:w="0" w:type="dxa"/>
+              <w:tblBorders>
+                <w:top w:val="single" w:sz="2" w:space="0" w:color="000001"/>
+                <w:left w:val="single" w:sz="2" w:space="0" w:color="000001"/>
+                <w:bottom w:val="single" w:sz="2" w:space="0" w:color="000001"/>
+                <w:insideH w:val="single" w:sz="2" w:space="0" w:color="000001"/>
+              </w:tblBorders>
+              <w:tblCellMar>
+                <w:top w:w="55" w:type="dxa"/>
+                <w:left w:w="45" w:type="dxa"/>
+                <w:bottom w:w="55" w:type="dxa"/>
+                <w:right w:w="55" w:type="dxa"/>
+              </w:tblCellMar>
+            </w:tblPr>
+            <w:tblGrid>
+              <w:gridCol w:w="1470"/>
+              <w:gridCol w:w="1469"/>
+            </w:tblGrid>
+            <w:tr>
+              <w:trPr/>
+              <w:tc>
+                <w:tcPr>
+                  <w:tcW w:w="1470" w:type="dxa"/>
+                  <w:tcBorders>
+                    <w:top w:val="single" w:sz="2" w:space="0" w:color="000001"/>
+                    <w:left w:val="single" w:sz="2" w:space="0" w:color="000001"/>
+                    <w:bottom w:val="single" w:sz="2" w:space="0" w:color="000001"/>
+                    <w:insideH w:val="single" w:sz="2" w:space="0" w:color="000001"/>
+                  </w:tcBorders>
+                  <w:shd w:fill="auto" w:val="clear"/>
+                  <w:tcMar>
+                    <w:left w:w="45" w:type="dxa"/>
+                  </w:tcMar>
+                </w:tcPr>
+                <w:p>
+                  <w:pPr>
+                    <w:pStyle w:val="TableContents"/>
+                    <w:spacing w:before="0" w:after="160"/>
+                    <w:jc w:val="center"/>
+                    <w:rPr/>
+                  </w:pPr>
+                  <w:r>
+                    <w:rPr>
+                      <w:rFonts w:ascii="Thorndale" w:hAnsi="Thorndale"/>
+                      <w:b w:val="false"/>
+                      <w:bCs w:val="false"/>
+                      <w:i w:val="false"/>
+                      <w:iCs w:val="false"/>
+                      <w:strike w:val="false"/>
+                      <w:dstrike w:val="false"/>
+                      <w:outline w:val="false"/>
+                      <w:shadow w:val="false"/>
+                      <w:color w:val="000000"/>
+                      <w:sz w:val="24"/>
+                      <w:szCs w:val="24"/>
+                      <w:u w:val="none"/>
+                    </w:rPr>
+                    <w:t>1</w:t>
+                  </w:r>
+                </w:p>
+              </w:tc>
+              <w:tc>
+                <w:tcPr>
+                  <w:tcW w:w="1469" w:type="dxa"/>
+                  <w:tcBorders>
+                    <w:top w:val="single" w:sz="2" w:space="0" w:color="000001"/>
+                    <w:left w:val="single" w:sz="2" w:space="0" w:color="000001"/>
+                    <w:bottom w:val="single" w:sz="2" w:space="0" w:color="000001"/>
+                    <w:right w:val="single" w:sz="2" w:space="0" w:color="000001"/>
+                    <w:insideH w:val="single" w:sz="2" w:space="0" w:color="000001"/>
+                    <w:insideV w:val="single" w:sz="2" w:space="0" w:color="000001"/>
+                  </w:tcBorders>
+                  <w:shd w:fill="auto" w:val="clear"/>
+                  <w:tcMar>
+                    <w:left w:w="45" w:type="dxa"/>
+                  </w:tcMar>
+                </w:tcPr>
+                <w:p>
+                  <w:pPr>
+                    <w:pStyle w:val="TableContents"/>
+                    <w:spacing w:before="0" w:after="160"/>
+                    <w:jc w:val="center"/>
+                    <w:rPr/>
+                  </w:pPr>
+                  <w:r>
+                    <w:rPr>
+                      <w:rFonts w:ascii="Thorndale" w:hAnsi="Thorndale"/>
+                      <w:b w:val="false"/>
+                      <w:bCs w:val="false"/>
+                      <w:i w:val="false"/>
+                      <w:iCs w:val="false"/>
+                      <w:strike w:val="false"/>
+                      <w:dstrike w:val="false"/>
+                      <w:outline w:val="false"/>
+                      <w:shadow w:val="false"/>
+                      <w:color w:val="000000"/>
+                      <w:sz w:val="24"/>
+                      <w:szCs w:val="24"/>
+                      <w:u w:val="none"/>
+                    </w:rPr>
+                    <w:t>1</w:t>
+                  </w:r>
+                </w:p>
+              </w:tc>
+            </w:tr>
+          </w:tbl>
+          <w:p>
+            <w:pPr>
+              <w:pStyle w:val="TableContents"/>
+              <w:spacing w:before="0" w:after="160"/>
+              <w:jc w:val="left"/>
+              <w:rPr>
+                <w:rFonts w:ascii="Thorndale" w:hAnsi="Thorndale"/>
+                <w:b w:val="false"/>
+                <w:b w:val="false"/>
+                <w:bCs w:val="false"/>
+                <w:i w:val="false"/>
+                <w:i w:val="false"/>
+                <w:iCs w:val="false"/>
+                <w:strike w:val="false"/>
+                <w:dstrike w:val="false"/>
+                <w:outline w:val="false"/>
+                <w:shadow w:val="false"/>
+                <w:color w:val="FFFFFF"/>
+                <w:sz w:val="24"/>
+                <w:szCs w:val="24"/>
+                <w:u w:val="none"/>
+              </w:rPr>
+            </w:pPr>
+            <w:r>
+              <w:rPr>
+                <w:rFonts w:ascii="Thorndale" w:hAnsi="Thorndale"/>
+                <w:b w:val="false"/>
+                <w:bCs w:val="false"/>
+                <w:i w:val="false"/>
+                <w:iCs w:val="false"/>
+                <w:strike w:val="false"/>
+                <w:dstrike w:val="false"/>
+                <w:outline w:val="false"/>
+                <w:shadow w:val="false"/>
+                <w:color w:val="FFFFFF"/>
+                <w:sz w:val="24"/>
+                <w:szCs w:val="24"/>
+                <w:u w:val="none"/>
+              </w:rPr>
+            </w:r>
+          </w:p>
+        </w:tc>
+      </w:tr>
+      <w:tr>
+        <w:trPr/>
+        <w:tc>
+          <w:tcPr>
+            <w:tcW w:w="2955" w:type="dxa"/>
+            <w:tcBorders/>
+            <w:shd w:fill="004A4A" w:val="clear"/>
+          </w:tcPr>
+          <w:p>
+            <w:pPr>
+              <w:pStyle w:val="TableContents"/>
+              <w:spacing w:before="0" w:after="160"/>
+              <w:jc w:val="center"/>
+              <w:rPr/>
+            </w:pPr>
+            <w:r>
+              <w:rPr>
+                <w:rFonts w:ascii="arial" w:hAnsi="arial"/>
+                <w:b w:val="false"/>
+                <w:bCs w:val="false"/>
+                <w:i w:val="false"/>
+                <w:iCs w:val="false"/>
+                <w:strike w:val="false"/>
+                <w:dstrike w:val="false"/>
+                <w:outline w:val="false"/>
+                <w:shadow w:val="false"/>
+                <w:color w:val="FFFFFF"/>
+                <w:sz w:val="24"/>
+                <w:szCs w:val="24"/>
+                <w:u w:val="none"/>
+              </w:rPr>
+              <w:t>00</w:t>
+            </w:r>
+            <w:r>
+              <w:rPr>
+                <w:rFonts w:ascii="arial" w:hAnsi="arial"/>
+                <w:b w:val="false"/>
+                <w:bCs w:val="false"/>
+                <w:i w:val="false"/>
+                <w:iCs w:val="false"/>
+                <w:strike w:val="false"/>
+                <w:dstrike w:val="false"/>
+                <w:outline w:val="false"/>
+                <w:shadow w:val="false"/>
+                <w:color w:val="FFFFFF"/>
+                <w:sz w:val="24"/>
+                <w:szCs w:val="24"/>
+                <w:u w:val="none"/>
+              </w:rPr>
+              <w:t>01</w:t>
+            </w:r>
+          </w:p>
+        </w:tc>
+        <w:tc>
+          <w:tcPr>
+            <w:tcW w:w="2955" w:type="dxa"/>
+            <w:tcBorders/>
+            <w:shd w:fill="E6E6E6" w:val="clear"/>
+          </w:tcPr>
+          <w:tbl>
+            <w:tblPr>
+              <w:tblW w:w="2955" w:type="dxa"/>
+              <w:jc w:val="left"/>
+              <w:tblInd w:w="0" w:type="dxa"/>
+              <w:tblBorders>
+                <w:top w:val="single" w:sz="2" w:space="0" w:color="000001"/>
+                <w:left w:val="single" w:sz="2" w:space="0" w:color="000001"/>
+                <w:bottom w:val="single" w:sz="2" w:space="0" w:color="000001"/>
+                <w:insideH w:val="single" w:sz="2" w:space="0" w:color="000001"/>
+              </w:tblBorders>
+              <w:tblCellMar>
+                <w:top w:w="55" w:type="dxa"/>
+                <w:left w:w="45" w:type="dxa"/>
+                <w:bottom w:w="55" w:type="dxa"/>
+                <w:right w:w="55" w:type="dxa"/>
+              </w:tblCellMar>
+            </w:tblPr>
+            <w:tblGrid>
+              <w:gridCol w:w="1477"/>
+              <w:gridCol w:w="1477"/>
+            </w:tblGrid>
+            <w:tr>
+              <w:trPr/>
+              <w:tc>
+                <w:tcPr>
+                  <w:tcW w:w="1477" w:type="dxa"/>
+                  <w:tcBorders>
+                    <w:top w:val="single" w:sz="2" w:space="0" w:color="000001"/>
+                    <w:left w:val="single" w:sz="2" w:space="0" w:color="000001"/>
+                    <w:bottom w:val="single" w:sz="2" w:space="0" w:color="000001"/>
+                    <w:insideH w:val="single" w:sz="2" w:space="0" w:color="000001"/>
+                  </w:tcBorders>
+                  <w:shd w:fill="auto" w:val="clear"/>
+                  <w:tcMar>
+                    <w:left w:w="45" w:type="dxa"/>
+                  </w:tcMar>
+                </w:tcPr>
+                <w:p>
+                  <w:pPr>
+                    <w:pStyle w:val="TableContents"/>
+                    <w:spacing w:before="0" w:after="160"/>
+                    <w:jc w:val="center"/>
+                    <w:rPr/>
+                  </w:pPr>
+                  <w:r>
+                    <w:rPr>
+                      <w:rFonts w:ascii="Thorndale" w:hAnsi="Thorndale"/>
+                      <w:b w:val="false"/>
+                      <w:bCs w:val="false"/>
+                      <w:i w:val="false"/>
+                      <w:iCs w:val="false"/>
+                      <w:strike w:val="false"/>
+                      <w:dstrike w:val="false"/>
+                      <w:outline w:val="false"/>
+                      <w:shadow w:val="false"/>
+                      <w:color w:val="000000"/>
+                      <w:sz w:val="24"/>
+                      <w:szCs w:val="24"/>
+                      <w:u w:val="none"/>
+                    </w:rPr>
+                    <w:t>1</w:t>
+                  </w:r>
+                </w:p>
+              </w:tc>
+              <w:tc>
+                <w:tcPr>
+                  <w:tcW w:w="1477" w:type="dxa"/>
+                  <w:tcBorders>
+                    <w:top w:val="single" w:sz="2" w:space="0" w:color="000001"/>
+                    <w:left w:val="single" w:sz="2" w:space="0" w:color="000001"/>
+                    <w:bottom w:val="single" w:sz="2" w:space="0" w:color="000001"/>
+                    <w:right w:val="single" w:sz="2" w:space="0" w:color="000001"/>
+                    <w:insideH w:val="single" w:sz="2" w:space="0" w:color="000001"/>
+                    <w:insideV w:val="single" w:sz="2" w:space="0" w:color="000001"/>
+                  </w:tcBorders>
+                  <w:shd w:fill="auto" w:val="clear"/>
+                  <w:tcMar>
+                    <w:left w:w="45" w:type="dxa"/>
+                  </w:tcMar>
+                </w:tcPr>
+                <w:p>
+                  <w:pPr>
+                    <w:pStyle w:val="TableContents"/>
+                    <w:spacing w:before="0" w:after="160"/>
+                    <w:jc w:val="center"/>
+                    <w:rPr/>
+                  </w:pPr>
+                  <w:r>
+                    <w:rPr>
+                      <w:rFonts w:ascii="Thorndale" w:hAnsi="Thorndale"/>
+                      <w:b w:val="false"/>
+                      <w:bCs w:val="false"/>
+                      <w:i w:val="false"/>
+                      <w:iCs w:val="false"/>
+                      <w:strike w:val="false"/>
+                      <w:dstrike w:val="false"/>
+                      <w:outline w:val="false"/>
+                      <w:shadow w:val="false"/>
+                      <w:color w:val="000000"/>
+                      <w:sz w:val="24"/>
+                      <w:szCs w:val="24"/>
+                      <w:u w:val="none"/>
+                    </w:rPr>
+                    <w:t>1</w:t>
+                  </w:r>
+                </w:p>
+              </w:tc>
+            </w:tr>
+          </w:tbl>
+          <w:p>
+            <w:pPr>
+              <w:pStyle w:val="TableContents"/>
+              <w:spacing w:before="0" w:after="160"/>
+              <w:jc w:val="left"/>
+              <w:rPr>
+                <w:rFonts w:ascii="Thorndale" w:hAnsi="Thorndale"/>
+                <w:b w:val="false"/>
+                <w:b w:val="false"/>
+                <w:bCs w:val="false"/>
+                <w:i w:val="false"/>
+                <w:i w:val="false"/>
+                <w:iCs w:val="false"/>
+                <w:strike w:val="false"/>
+                <w:dstrike w:val="false"/>
+                <w:outline w:val="false"/>
+                <w:shadow w:val="false"/>
+                <w:color w:val="000000"/>
+                <w:sz w:val="24"/>
+                <w:szCs w:val="24"/>
+                <w:u w:val="none"/>
+              </w:rPr>
+            </w:pPr>
+            <w:r>
+              <w:rPr>
+                <w:rFonts w:ascii="Thorndale" w:hAnsi="Thorndale"/>
+                <w:b w:val="false"/>
+                <w:bCs w:val="false"/>
+                <w:i w:val="false"/>
+                <w:iCs w:val="false"/>
+                <w:strike w:val="false"/>
+                <w:dstrike w:val="false"/>
+                <w:outline w:val="false"/>
+                <w:shadow w:val="false"/>
+                <w:color w:val="000000"/>
+                <w:sz w:val="24"/>
+                <w:szCs w:val="24"/>
+                <w:u w:val="none"/>
+              </w:rPr>
+            </w:r>
+          </w:p>
+        </w:tc>
+        <w:tc>
+          <w:tcPr>
+            <w:tcW w:w="2940" w:type="dxa"/>
+            <w:tcBorders/>
+            <w:shd w:fill="198A8A" w:val="clear"/>
+          </w:tcPr>
+          <w:tbl>
+            <w:tblPr>
+              <w:tblW w:w="2940" w:type="dxa"/>
+              <w:jc w:val="left"/>
+              <w:tblInd w:w="0" w:type="dxa"/>
+              <w:tblBorders>
+                <w:top w:val="single" w:sz="2" w:space="0" w:color="000001"/>
+                <w:left w:val="single" w:sz="2" w:space="0" w:color="000001"/>
+                <w:bottom w:val="single" w:sz="2" w:space="0" w:color="000001"/>
+                <w:insideH w:val="single" w:sz="2" w:space="0" w:color="000001"/>
+              </w:tblBorders>
+              <w:tblCellMar>
+                <w:top w:w="55" w:type="dxa"/>
+                <w:left w:w="45" w:type="dxa"/>
+                <w:bottom w:w="55" w:type="dxa"/>
+                <w:right w:w="55" w:type="dxa"/>
+              </w:tblCellMar>
+            </w:tblPr>
+            <w:tblGrid>
+              <w:gridCol w:w="1470"/>
+              <w:gridCol w:w="1469"/>
+            </w:tblGrid>
+            <w:tr>
+              <w:trPr/>
+              <w:tc>
+                <w:tcPr>
+                  <w:tcW w:w="1470" w:type="dxa"/>
+                  <w:tcBorders>
+                    <w:top w:val="single" w:sz="2" w:space="0" w:color="000001"/>
+                    <w:left w:val="single" w:sz="2" w:space="0" w:color="000001"/>
+                    <w:bottom w:val="single" w:sz="2" w:space="0" w:color="000001"/>
+                    <w:insideH w:val="single" w:sz="2" w:space="0" w:color="000001"/>
+                  </w:tcBorders>
+                  <w:shd w:fill="auto" w:val="clear"/>
+                  <w:tcMar>
+                    <w:left w:w="45" w:type="dxa"/>
+                  </w:tcMar>
+                </w:tcPr>
+                <w:p>
+                  <w:pPr>
+                    <w:pStyle w:val="TableContents"/>
+                    <w:spacing w:before="0" w:after="160"/>
+                    <w:jc w:val="center"/>
+                    <w:rPr/>
+                  </w:pPr>
+                  <w:r>
+                    <w:rPr>
+                      <w:rFonts w:ascii="Thorndale" w:hAnsi="Thorndale"/>
+                      <w:b w:val="false"/>
+                      <w:bCs w:val="false"/>
+                      <w:i w:val="false"/>
+                      <w:iCs w:val="false"/>
+                      <w:strike w:val="false"/>
+                      <w:dstrike w:val="false"/>
+                      <w:outline w:val="false"/>
+                      <w:shadow w:val="false"/>
+                      <w:color w:val="000000"/>
+                      <w:sz w:val="24"/>
+                      <w:szCs w:val="24"/>
+                      <w:u w:val="none"/>
+                    </w:rPr>
+                    <w:t>1</w:t>
+                  </w:r>
+                </w:p>
+              </w:tc>
+              <w:tc>
+                <w:tcPr>
+                  <w:tcW w:w="1469" w:type="dxa"/>
+                  <w:tcBorders>
+                    <w:top w:val="single" w:sz="2" w:space="0" w:color="000001"/>
+                    <w:left w:val="single" w:sz="2" w:space="0" w:color="000001"/>
+                    <w:bottom w:val="single" w:sz="2" w:space="0" w:color="000001"/>
+                    <w:right w:val="single" w:sz="2" w:space="0" w:color="000001"/>
+                    <w:insideH w:val="single" w:sz="2" w:space="0" w:color="000001"/>
+                    <w:insideV w:val="single" w:sz="2" w:space="0" w:color="000001"/>
+                  </w:tcBorders>
+                  <w:shd w:fill="auto" w:val="clear"/>
+                  <w:tcMar>
+                    <w:left w:w="45" w:type="dxa"/>
+                  </w:tcMar>
+                </w:tcPr>
+                <w:p>
+                  <w:pPr>
+                    <w:pStyle w:val="TableContents"/>
+                    <w:spacing w:before="0" w:after="160"/>
+                    <w:jc w:val="center"/>
+                    <w:rPr/>
+                  </w:pPr>
+                  <w:r>
+                    <w:rPr>
+                      <w:rFonts w:ascii="Thorndale" w:hAnsi="Thorndale"/>
+                      <w:b w:val="false"/>
+                      <w:bCs w:val="false"/>
+                      <w:i w:val="false"/>
+                      <w:iCs w:val="false"/>
+                      <w:strike w:val="false"/>
+                      <w:dstrike w:val="false"/>
+                      <w:outline w:val="false"/>
+                      <w:shadow w:val="false"/>
+                      <w:color w:val="000000"/>
+                      <w:sz w:val="24"/>
+                      <w:szCs w:val="24"/>
+                      <w:u w:val="none"/>
+                    </w:rPr>
+                    <w:t>0</w:t>
+                  </w:r>
+                </w:p>
+              </w:tc>
+            </w:tr>
+          </w:tbl>
+          <w:p>
+            <w:pPr>
+              <w:pStyle w:val="TableContents"/>
+              <w:spacing w:before="0" w:after="160"/>
+              <w:jc w:val="left"/>
+              <w:rPr>
+                <w:rFonts w:ascii="Thorndale" w:hAnsi="Thorndale"/>
+                <w:b w:val="false"/>
+                <w:b w:val="false"/>
+                <w:bCs w:val="false"/>
+                <w:i w:val="false"/>
+                <w:i w:val="false"/>
+                <w:iCs w:val="false"/>
+                <w:strike w:val="false"/>
+                <w:dstrike w:val="false"/>
+                <w:outline w:val="false"/>
+                <w:shadow w:val="false"/>
+                <w:color w:val="FFFFFF"/>
+                <w:sz w:val="24"/>
+                <w:szCs w:val="24"/>
+                <w:u w:val="none"/>
+              </w:rPr>
+            </w:pPr>
+            <w:r>
+              <w:rPr>
+                <w:rFonts w:ascii="Thorndale" w:hAnsi="Thorndale"/>
+                <w:b w:val="false"/>
+                <w:bCs w:val="false"/>
+                <w:i w:val="false"/>
+                <w:iCs w:val="false"/>
+                <w:strike w:val="false"/>
+                <w:dstrike w:val="false"/>
+                <w:outline w:val="false"/>
+                <w:shadow w:val="false"/>
+                <w:color w:val="FFFFFF"/>
+                <w:sz w:val="24"/>
+                <w:szCs w:val="24"/>
+                <w:u w:val="none"/>
+              </w:rPr>
+            </w:r>
+          </w:p>
+        </w:tc>
+      </w:tr>
+      <w:tr>
+        <w:trPr/>
+        <w:tc>
+          <w:tcPr>
+            <w:tcW w:w="2955" w:type="dxa"/>
+            <w:tcBorders/>
+            <w:shd w:fill="006B6B" w:val="clear"/>
+          </w:tcPr>
+          <w:p>
+            <w:pPr>
+              <w:pStyle w:val="TableContents"/>
+              <w:spacing w:before="0" w:after="160"/>
+              <w:jc w:val="center"/>
+              <w:rPr/>
+            </w:pPr>
+            <w:r>
+              <w:rPr>
+                <w:rFonts w:ascii="arial" w:hAnsi="arial"/>
+                <w:b w:val="false"/>
+                <w:bCs w:val="false"/>
+                <w:i w:val="false"/>
+                <w:iCs w:val="false"/>
+                <w:strike w:val="false"/>
+                <w:dstrike w:val="false"/>
+                <w:outline w:val="false"/>
+                <w:shadow w:val="false"/>
+                <w:color w:val="FFFFFF"/>
+                <w:sz w:val="24"/>
+                <w:szCs w:val="24"/>
+                <w:u w:val="none"/>
+              </w:rPr>
+              <w:t>000</w:t>
+            </w:r>
+            <w:r>
+              <w:rPr>
+                <w:rFonts w:ascii="arial" w:hAnsi="arial"/>
+                <w:b w:val="false"/>
+                <w:bCs w:val="false"/>
+                <w:i w:val="false"/>
+                <w:iCs w:val="false"/>
+                <w:strike w:val="false"/>
+                <w:dstrike w:val="false"/>
+                <w:outline w:val="false"/>
+                <w:shadow w:val="false"/>
+                <w:color w:val="FFFFFF"/>
+                <w:sz w:val="24"/>
+                <w:szCs w:val="24"/>
+                <w:u w:val="none"/>
+              </w:rPr>
+              <w:t>0</w:t>
+            </w:r>
+          </w:p>
+        </w:tc>
+        <w:tc>
+          <w:tcPr>
+            <w:tcW w:w="2955" w:type="dxa"/>
+            <w:tcBorders/>
+            <w:shd w:fill="auto" w:val="clear"/>
+          </w:tcPr>
+          <w:tbl>
+            <w:tblPr>
+              <w:tblW w:w="2955" w:type="dxa"/>
+              <w:jc w:val="left"/>
+              <w:tblInd w:w="0" w:type="dxa"/>
+              <w:tblBorders>
+                <w:top w:val="single" w:sz="2" w:space="0" w:color="000001"/>
+                <w:left w:val="single" w:sz="2" w:space="0" w:color="000001"/>
+                <w:bottom w:val="single" w:sz="2" w:space="0" w:color="000001"/>
+                <w:insideH w:val="single" w:sz="2" w:space="0" w:color="000001"/>
+              </w:tblBorders>
+              <w:tblCellMar>
+                <w:top w:w="55" w:type="dxa"/>
+                <w:left w:w="45" w:type="dxa"/>
+                <w:bottom w:w="55" w:type="dxa"/>
+                <w:right w:w="55" w:type="dxa"/>
+              </w:tblCellMar>
+            </w:tblPr>
+            <w:tblGrid>
+              <w:gridCol w:w="1477"/>
+              <w:gridCol w:w="1477"/>
+            </w:tblGrid>
+            <w:tr>
+              <w:trPr/>
+              <w:tc>
+                <w:tcPr>
+                  <w:tcW w:w="1477" w:type="dxa"/>
+                  <w:tcBorders>
+                    <w:top w:val="single" w:sz="2" w:space="0" w:color="000001"/>
+                    <w:left w:val="single" w:sz="2" w:space="0" w:color="000001"/>
+                    <w:bottom w:val="single" w:sz="2" w:space="0" w:color="000001"/>
+                    <w:insideH w:val="single" w:sz="2" w:space="0" w:color="000001"/>
+                  </w:tcBorders>
+                  <w:shd w:fill="auto" w:val="clear"/>
+                  <w:tcMar>
+                    <w:left w:w="45" w:type="dxa"/>
+                  </w:tcMar>
+                </w:tcPr>
+                <w:p>
+                  <w:pPr>
+                    <w:pStyle w:val="TableContents"/>
+                    <w:spacing w:before="0" w:after="160"/>
+                    <w:jc w:val="center"/>
+                    <w:rPr/>
+                  </w:pPr>
+                  <w:r>
+                    <w:rPr>
+                      <w:rFonts w:ascii="Thorndale" w:hAnsi="Thorndale"/>
+                      <w:b w:val="false"/>
+                      <w:bCs w:val="false"/>
+                      <w:i w:val="false"/>
+                      <w:iCs w:val="false"/>
+                      <w:strike w:val="false"/>
+                      <w:dstrike w:val="false"/>
+                      <w:outline w:val="false"/>
+                      <w:shadow w:val="false"/>
+                      <w:color w:val="000000"/>
+                      <w:sz w:val="24"/>
+                      <w:szCs w:val="24"/>
+                      <w:u w:val="none"/>
+                    </w:rPr>
+                    <w:t>0</w:t>
+                  </w:r>
+                </w:p>
+              </w:tc>
+              <w:tc>
+                <w:tcPr>
+                  <w:tcW w:w="1477" w:type="dxa"/>
+                  <w:tcBorders>
+                    <w:top w:val="single" w:sz="2" w:space="0" w:color="000001"/>
+                    <w:left w:val="single" w:sz="2" w:space="0" w:color="000001"/>
+                    <w:bottom w:val="single" w:sz="2" w:space="0" w:color="000001"/>
+                    <w:right w:val="single" w:sz="2" w:space="0" w:color="000001"/>
+                    <w:insideH w:val="single" w:sz="2" w:space="0" w:color="000001"/>
+                    <w:insideV w:val="single" w:sz="2" w:space="0" w:color="000001"/>
+                  </w:tcBorders>
+                  <w:shd w:fill="auto" w:val="clear"/>
+                  <w:tcMar>
+                    <w:left w:w="45" w:type="dxa"/>
+                  </w:tcMar>
+                </w:tcPr>
+                <w:p>
+                  <w:pPr>
+                    <w:pStyle w:val="TableContents"/>
+                    <w:spacing w:before="0" w:after="160"/>
+                    <w:jc w:val="center"/>
+                    <w:rPr/>
+                  </w:pPr>
+                  <w:r>
+                    <w:rPr>
+                      <w:rFonts w:ascii="Thorndale" w:hAnsi="Thorndale"/>
+                      <w:b w:val="false"/>
+                      <w:bCs w:val="false"/>
+                      <w:i w:val="false"/>
+                      <w:iCs w:val="false"/>
+                      <w:strike w:val="false"/>
+                      <w:dstrike w:val="false"/>
+                      <w:outline w:val="false"/>
+                      <w:shadow w:val="false"/>
+                      <w:color w:val="000000"/>
+                      <w:sz w:val="24"/>
+                      <w:szCs w:val="24"/>
+                      <w:u w:val="none"/>
+                    </w:rPr>
+                    <w:t>0</w:t>
+                  </w:r>
+                </w:p>
+              </w:tc>
+            </w:tr>
+          </w:tbl>
+          <w:p>
+            <w:pPr>
+              <w:pStyle w:val="TableContents"/>
+              <w:spacing w:before="0" w:after="160"/>
+              <w:jc w:val="left"/>
+              <w:rPr>
+                <w:rFonts w:ascii="Thorndale" w:hAnsi="Thorndale"/>
+                <w:b w:val="false"/>
+                <w:b w:val="false"/>
+                <w:bCs w:val="false"/>
+                <w:i w:val="false"/>
+                <w:i w:val="false"/>
+                <w:iCs w:val="false"/>
+                <w:strike w:val="false"/>
+                <w:dstrike w:val="false"/>
+                <w:outline w:val="false"/>
+                <w:shadow w:val="false"/>
+                <w:color w:val="000000"/>
+                <w:sz w:val="24"/>
+                <w:szCs w:val="24"/>
+                <w:u w:val="none"/>
+              </w:rPr>
+            </w:pPr>
+            <w:r>
+              <w:rPr>
+                <w:rFonts w:ascii="Thorndale" w:hAnsi="Thorndale"/>
+                <w:b w:val="false"/>
+                <w:bCs w:val="false"/>
+                <w:i w:val="false"/>
+                <w:iCs w:val="false"/>
+                <w:strike w:val="false"/>
+                <w:dstrike w:val="false"/>
+                <w:outline w:val="false"/>
+                <w:shadow w:val="false"/>
+                <w:color w:val="000000"/>
+                <w:sz w:val="24"/>
+                <w:szCs w:val="24"/>
+                <w:u w:val="none"/>
+              </w:rPr>
+            </w:r>
+          </w:p>
+        </w:tc>
+        <w:tc>
+          <w:tcPr>
+            <w:tcW w:w="2940" w:type="dxa"/>
+            <w:tcBorders/>
+            <w:shd w:fill="47B8B8" w:val="clear"/>
+          </w:tcPr>
+          <w:tbl>
+            <w:tblPr>
+              <w:tblW w:w="2940" w:type="dxa"/>
+              <w:jc w:val="left"/>
+              <w:tblInd w:w="0" w:type="dxa"/>
+              <w:tblBorders>
+                <w:top w:val="single" w:sz="2" w:space="0" w:color="000001"/>
+                <w:left w:val="single" w:sz="2" w:space="0" w:color="000001"/>
+                <w:bottom w:val="single" w:sz="2" w:space="0" w:color="000001"/>
+                <w:insideH w:val="single" w:sz="2" w:space="0" w:color="000001"/>
+              </w:tblBorders>
+              <w:tblCellMar>
+                <w:top w:w="55" w:type="dxa"/>
+                <w:left w:w="45" w:type="dxa"/>
+                <w:bottom w:w="55" w:type="dxa"/>
+                <w:right w:w="55" w:type="dxa"/>
+              </w:tblCellMar>
+            </w:tblPr>
+            <w:tblGrid>
+              <w:gridCol w:w="1470"/>
+              <w:gridCol w:w="1469"/>
+            </w:tblGrid>
+            <w:tr>
+              <w:trPr/>
+              <w:tc>
+                <w:tcPr>
+                  <w:tcW w:w="1470" w:type="dxa"/>
+                  <w:tcBorders>
+                    <w:top w:val="single" w:sz="2" w:space="0" w:color="000001"/>
+                    <w:left w:val="single" w:sz="2" w:space="0" w:color="000001"/>
+                    <w:bottom w:val="single" w:sz="2" w:space="0" w:color="000001"/>
+                    <w:insideH w:val="single" w:sz="2" w:space="0" w:color="000001"/>
+                  </w:tcBorders>
+                  <w:shd w:fill="auto" w:val="clear"/>
+                  <w:tcMar>
+                    <w:left w:w="45" w:type="dxa"/>
+                  </w:tcMar>
+                </w:tcPr>
+                <w:p>
+                  <w:pPr>
+                    <w:pStyle w:val="TableContents"/>
+                    <w:spacing w:before="0" w:after="160"/>
+                    <w:jc w:val="center"/>
+                    <w:rPr/>
+                  </w:pPr>
+                  <w:r>
+                    <w:rPr>
+                      <w:rFonts w:ascii="Thorndale" w:hAnsi="Thorndale"/>
+                      <w:b w:val="false"/>
+                      <w:bCs w:val="false"/>
+                      <w:i w:val="false"/>
+                      <w:iCs w:val="false"/>
+                      <w:strike w:val="false"/>
+                      <w:dstrike w:val="false"/>
+                      <w:outline w:val="false"/>
+                      <w:shadow w:val="false"/>
+                      <w:color w:val="000000"/>
+                      <w:sz w:val="24"/>
+                      <w:szCs w:val="24"/>
+                      <w:u w:val="none"/>
+                    </w:rPr>
+                    <w:t>0</w:t>
+                  </w:r>
+                </w:p>
+              </w:tc>
+              <w:tc>
+                <w:tcPr>
+                  <w:tcW w:w="1469" w:type="dxa"/>
+                  <w:tcBorders>
+                    <w:top w:val="single" w:sz="2" w:space="0" w:color="000001"/>
+                    <w:left w:val="single" w:sz="2" w:space="0" w:color="000001"/>
+                    <w:bottom w:val="single" w:sz="2" w:space="0" w:color="000001"/>
+                    <w:right w:val="single" w:sz="2" w:space="0" w:color="000001"/>
+                    <w:insideH w:val="single" w:sz="2" w:space="0" w:color="000001"/>
+                    <w:insideV w:val="single" w:sz="2" w:space="0" w:color="000001"/>
+                  </w:tcBorders>
+                  <w:shd w:fill="auto" w:val="clear"/>
+                  <w:tcMar>
+                    <w:left w:w="45" w:type="dxa"/>
+                  </w:tcMar>
+                </w:tcPr>
+                <w:p>
+                  <w:pPr>
+                    <w:pStyle w:val="TableContents"/>
+                    <w:spacing w:before="0" w:after="160"/>
+                    <w:jc w:val="center"/>
+                    <w:rPr/>
+                  </w:pPr>
+                  <w:r>
+                    <w:rPr>
+                      <w:rFonts w:ascii="Thorndale" w:hAnsi="Thorndale"/>
+                      <w:b w:val="false"/>
+                      <w:bCs w:val="false"/>
+                      <w:i w:val="false"/>
+                      <w:iCs w:val="false"/>
+                      <w:strike w:val="false"/>
+                      <w:dstrike w:val="false"/>
+                      <w:outline w:val="false"/>
+                      <w:shadow w:val="false"/>
+                      <w:color w:val="000000"/>
+                      <w:sz w:val="24"/>
+                      <w:szCs w:val="24"/>
+                      <w:u w:val="none"/>
+                    </w:rPr>
+                    <w:t>0</w:t>
+                  </w:r>
+                </w:p>
+              </w:tc>
+            </w:tr>
+          </w:tbl>
+          <w:p>
+            <w:pPr>
+              <w:pStyle w:val="TableContents"/>
+              <w:spacing w:before="0" w:after="160"/>
+              <w:jc w:val="left"/>
+              <w:rPr>
+                <w:rFonts w:ascii="Thorndale" w:hAnsi="Thorndale"/>
+                <w:b w:val="false"/>
+                <w:b w:val="false"/>
+                <w:bCs w:val="false"/>
+                <w:i w:val="false"/>
+                <w:i w:val="false"/>
+                <w:iCs w:val="false"/>
+                <w:strike w:val="false"/>
+                <w:dstrike w:val="false"/>
+                <w:outline w:val="false"/>
+                <w:shadow w:val="false"/>
+                <w:color w:val="FFFFFF"/>
+                <w:sz w:val="24"/>
+                <w:szCs w:val="24"/>
+                <w:u w:val="none"/>
+              </w:rPr>
+            </w:pPr>
+            <w:r>
+              <w:rPr>
+                <w:rFonts w:ascii="Thorndale" w:hAnsi="Thorndale"/>
+                <w:b w:val="false"/>
+                <w:bCs w:val="false"/>
+                <w:i w:val="false"/>
+                <w:iCs w:val="false"/>
+                <w:strike w:val="false"/>
+                <w:dstrike w:val="false"/>
+                <w:outline w:val="false"/>
+                <w:shadow w:val="false"/>
+                <w:color w:val="FFFFFF"/>
+                <w:sz w:val="24"/>
+                <w:szCs w:val="24"/>
+                <w:u w:val="none"/>
+              </w:rPr>
+            </w:r>
+          </w:p>
+        </w:tc>
+      </w:tr>
+    </w:tbl>
+    <w:p>
+      <w:pPr>
+        <w:pStyle w:val="Normal"/>
+        <w:jc w:val="both"/>
+        <w:rPr/>
+      </w:pPr>
+      <w:r>
+        <w:rPr/>
+      </w:r>
+    </w:p>
+    <w:p>
+      <w:pPr>
+        <w:pStyle w:val="Normal"/>
+        <w:jc w:val="both"/>
+        <w:rPr/>
+      </w:pPr>
+      <w:r>
+        <w:rPr>
+          <w:rFonts w:cs="Arial" w:ascii="Arial" w:hAnsi="Arial"/>
+          <w:sz w:val="24"/>
+          <w:szCs w:val="24"/>
+        </w:rPr>
+        <w:t>Donde si:</w:t>
+      </w:r>
+    </w:p>
+    <w:p>
+      <w:pPr>
+        <w:pStyle w:val="Normal"/>
+        <w:jc w:val="both"/>
+        <w:rPr/>
+      </w:pPr>
+      <w:r>
+        <w:rPr>
+          <w:rFonts w:cs="Arial" w:ascii="Arial" w:hAnsi="Arial"/>
+          <w:sz w:val="24"/>
+          <w:szCs w:val="24"/>
+        </w:rPr>
+        <w:t xml:space="preserve">EN1=1 ; Se enciende el motor 1 </w:t>
+      </w:r>
+    </w:p>
+    <w:p>
+      <w:pPr>
+        <w:pStyle w:val="Normal"/>
+        <w:jc w:val="both"/>
+        <w:rPr/>
+      </w:pPr>
+      <w:r>
+        <w:rPr>
+          <w:rFonts w:cs="Arial" w:ascii="Arial" w:hAnsi="Arial"/>
+          <w:sz w:val="24"/>
+          <w:szCs w:val="24"/>
+        </w:rPr>
+        <w:t>DIR1=1 ; Gira el motor en sentido horario</w:t>
+      </w:r>
+    </w:p>
+    <w:p>
+      <w:pPr>
+        <w:pStyle w:val="Normal"/>
+        <w:jc w:val="both"/>
+        <w:rPr/>
+      </w:pPr>
+      <w:r>
+        <w:rPr>
+          <w:rFonts w:cs="Arial" w:ascii="Arial" w:hAnsi="Arial"/>
+          <w:sz w:val="24"/>
+          <w:szCs w:val="24"/>
+        </w:rPr>
+        <w:t>EN2=0 ; Se apaga el motor 2</w:t>
+      </w:r>
+    </w:p>
+    <w:p>
+      <w:pPr>
+        <w:pStyle w:val="Normal"/>
+        <w:jc w:val="both"/>
+        <w:rPr/>
+      </w:pPr>
+      <w:r>
+        <w:rPr>
+          <w:rFonts w:cs="Arial" w:ascii="Arial" w:hAnsi="Arial"/>
+          <w:sz w:val="24"/>
+          <w:szCs w:val="24"/>
+        </w:rPr>
+        <w:t>DIR2=0 ; Gira el motor en sentido antihorario</w:t>
+      </w:r>
+    </w:p>
+    <w:p>
+      <w:pPr>
+        <w:pStyle w:val="Normal"/>
         <w:jc w:val="both"/>
         <w:rPr>
           <w:rFonts w:ascii="Arial" w:hAnsi="Arial" w:cs="Arial"/>
@@ -4451,186 +6502,27 @@
           <w:sz w:val="24"/>
           <w:szCs w:val="24"/>
         </w:rPr>
-      </w:r>
-    </w:p>
-    <w:p>
-      <w:pPr>
-        <w:pStyle w:val="Normal"/>
-        <w:jc w:val="both"/>
-        <w:rPr>
-          <w:rFonts w:ascii="Arial" w:hAnsi="Arial" w:cs="Arial"/>
-          <w:sz w:val="24"/>
-          <w:szCs w:val="24"/>
-        </w:rPr>
-      </w:pPr>
+        <w:t xml:space="preserve">Pudimos haber realizado el código sin necesidad de utilizar la intrucción </w:t>
+      </w:r>
       <w:r>
         <w:rPr>
           <w:rFonts w:cs="Arial" w:ascii="Arial" w:hAnsi="Arial"/>
-          <w:sz w:val="24"/>
-          <w:szCs w:val="24"/>
-        </w:rPr>
-      </w:r>
-    </w:p>
-    <w:p>
-      <w:pPr>
-        <w:pStyle w:val="Normal"/>
-        <w:jc w:val="both"/>
-        <w:rPr>
-          <w:rFonts w:ascii="Arial" w:hAnsi="Arial" w:cs="Arial"/>
-          <w:sz w:val="24"/>
-          <w:szCs w:val="24"/>
-        </w:rPr>
-      </w:pPr>
+          <w:b/>
+          <w:bCs/>
+          <w:i/>
+          <w:iCs/>
+          <w:sz w:val="24"/>
+          <w:szCs w:val="24"/>
+        </w:rPr>
+        <w:t xml:space="preserve">andwf </w:t>
+      </w:r>
       <w:r>
         <w:rPr>
           <w:rFonts w:cs="Arial" w:ascii="Arial" w:hAnsi="Arial"/>
           <w:sz w:val="24"/>
           <w:szCs w:val="24"/>
         </w:rPr>
-      </w:r>
-    </w:p>
-    <w:p>
-      <w:pPr>
-        <w:pStyle w:val="Normal"/>
-        <w:jc w:val="both"/>
-        <w:rPr>
-          <w:rFonts w:ascii="Arial" w:hAnsi="Arial" w:cs="Arial"/>
-          <w:sz w:val="24"/>
-          <w:szCs w:val="24"/>
-        </w:rPr>
-      </w:pPr>
-      <w:r>
-        <w:rPr>
-          <w:rFonts w:cs="Arial" w:ascii="Arial" w:hAnsi="Arial"/>
-          <w:sz w:val="24"/>
-          <w:szCs w:val="24"/>
-        </w:rPr>
-      </w:r>
-    </w:p>
-    <w:p>
-      <w:pPr>
-        <w:pStyle w:val="Normal"/>
-        <w:jc w:val="both"/>
-        <w:rPr>
-          <w:rFonts w:ascii="Arial" w:hAnsi="Arial" w:cs="Arial"/>
-          <w:sz w:val="24"/>
-          <w:szCs w:val="24"/>
-        </w:rPr>
-      </w:pPr>
-      <w:r>
-        <w:rPr>
-          <w:rFonts w:cs="Arial" w:ascii="Arial" w:hAnsi="Arial"/>
-          <w:sz w:val="24"/>
-          <w:szCs w:val="24"/>
-        </w:rPr>
-      </w:r>
-    </w:p>
-    <w:p>
-      <w:pPr>
-        <w:pStyle w:val="Normal"/>
-        <w:jc w:val="both"/>
-        <w:rPr>
-          <w:rFonts w:ascii="Arial" w:hAnsi="Arial" w:cs="Arial"/>
-          <w:sz w:val="24"/>
-          <w:szCs w:val="24"/>
-        </w:rPr>
-      </w:pPr>
-      <w:r>
-        <w:rPr>
-          <w:rFonts w:cs="Arial" w:ascii="Arial" w:hAnsi="Arial"/>
-          <w:sz w:val="24"/>
-          <w:szCs w:val="24"/>
-        </w:rPr>
-      </w:r>
-    </w:p>
-    <w:p>
-      <w:pPr>
-        <w:pStyle w:val="Normal"/>
-        <w:jc w:val="both"/>
-        <w:rPr>
-          <w:rFonts w:ascii="Arial" w:hAnsi="Arial" w:cs="Arial"/>
-          <w:sz w:val="24"/>
-          <w:szCs w:val="24"/>
-        </w:rPr>
-      </w:pPr>
-      <w:r>
-        <w:rPr>
-          <w:rFonts w:cs="Arial" w:ascii="Arial" w:hAnsi="Arial"/>
-          <w:sz w:val="24"/>
-          <w:szCs w:val="24"/>
-        </w:rPr>
-      </w:r>
-    </w:p>
-    <w:p>
-      <w:pPr>
-        <w:pStyle w:val="Normal"/>
-        <w:jc w:val="both"/>
-        <w:rPr>
-          <w:rFonts w:ascii="Arial" w:hAnsi="Arial" w:cs="Arial"/>
-          <w:sz w:val="24"/>
-          <w:szCs w:val="24"/>
-        </w:rPr>
-      </w:pPr>
-      <w:r>
-        <w:rPr>
-          <w:rFonts w:cs="Arial" w:ascii="Arial" w:hAnsi="Arial"/>
-          <w:sz w:val="24"/>
-          <w:szCs w:val="24"/>
-        </w:rPr>
-      </w:r>
-    </w:p>
-    <w:p>
-      <w:pPr>
-        <w:pStyle w:val="Normal"/>
-        <w:jc w:val="both"/>
-        <w:rPr>
-          <w:rFonts w:ascii="Arial" w:hAnsi="Arial" w:cs="Arial"/>
-          <w:sz w:val="24"/>
-          <w:szCs w:val="24"/>
-        </w:rPr>
-      </w:pPr>
-      <w:r>
-        <w:rPr>
-          <w:rFonts w:cs="Arial" w:ascii="Arial" w:hAnsi="Arial"/>
-          <w:sz w:val="24"/>
-          <w:szCs w:val="24"/>
-        </w:rPr>
-      </w:r>
-    </w:p>
-    <w:p>
-      <w:pPr>
-        <w:pStyle w:val="Normal"/>
-        <w:jc w:val="both"/>
-        <w:rPr>
-          <w:rFonts w:ascii="Arial" w:hAnsi="Arial" w:cs="Arial"/>
-          <w:sz w:val="24"/>
-          <w:szCs w:val="24"/>
-        </w:rPr>
-      </w:pPr>
-      <w:r>
-        <w:rPr>
-          <w:rFonts w:cs="Arial" w:ascii="Arial" w:hAnsi="Arial"/>
-          <w:sz w:val="24"/>
-          <w:szCs w:val="24"/>
-        </w:rPr>
-      </w:r>
-    </w:p>
-    <w:p>
-      <w:pPr>
-        <w:pStyle w:val="Normal"/>
-        <w:jc w:val="both"/>
-        <w:rPr>
-          <w:rFonts w:ascii="Arial" w:hAnsi="Arial" w:cs="Arial"/>
-          <w:sz w:val="24"/>
-          <w:szCs w:val="24"/>
-        </w:rPr>
-      </w:pPr>
-      <w:r>
-        <w:rPr>
-          <w:rFonts w:cs="Arial" w:ascii="Arial" w:hAnsi="Arial"/>
-          <w:sz w:val="24"/>
-          <w:szCs w:val="24"/>
-        </w:rPr>
+        <w:t>sin embargo, la implementamos ya que fue la instrucción utilizada durante el primer ejercicio de la práctica.</w:t>
       </w:r>
     </w:p>
     <w:p>
@@ -4638,15 +6530,1466 @@
         <w:pStyle w:val="Normal"/>
         <w:spacing w:before="0" w:after="160"/>
         <w:jc w:val="both"/>
+        <w:rPr/>
+      </w:pPr>
+      <w:r>
         <w:rPr>
           <w:rFonts w:ascii="Arial" w:hAnsi="Arial"/>
           <w:b/>
-          <w:b/>
           <w:bCs/>
           <w:sz w:val="24"/>
           <w:szCs w:val="24"/>
           <w:u w:val="single"/>
         </w:rPr>
+        <w:t>Código:</w:t>
+      </w:r>
+    </w:p>
+    <w:p>
+      <w:pPr>
+        <w:pStyle w:val="Normal"/>
+        <w:spacing w:before="0" w:after="160"/>
+        <w:jc w:val="both"/>
+        <w:rPr>
+          <w:rFonts w:ascii="Serto Batnan" w:hAnsi="Serto Batnan"/>
+          <w:b/>
+          <w:b/>
+          <w:bCs/>
+        </w:rPr>
+      </w:pPr>
+      <w:r>
+        <w:rPr>
+          <w:rFonts w:ascii="Serto Batnan" w:hAnsi="Serto Batnan"/>
+          <w:b/>
+          <w:bCs/>
+        </w:rPr>
+        <w:t>;Programa 2</w:t>
+      </w:r>
+    </w:p>
+    <w:p>
+      <w:pPr>
+        <w:pStyle w:val="Normal"/>
+        <w:spacing w:before="0" w:after="160"/>
+        <w:jc w:val="both"/>
+        <w:rPr>
+          <w:rFonts w:ascii="Serto Batnan" w:hAnsi="Serto Batnan"/>
+          <w:b/>
+          <w:b/>
+          <w:bCs/>
+        </w:rPr>
+      </w:pPr>
+      <w:r>
+        <w:rPr>
+          <w:rFonts w:ascii="Serto Batnan" w:hAnsi="Serto Batnan"/>
+          <w:b/>
+          <w:bCs/>
+        </w:rPr>
+        <w:tab/>
+        <w:t xml:space="preserve">processor 16f877 </w:t>
+      </w:r>
+    </w:p>
+    <w:p>
+      <w:pPr>
+        <w:pStyle w:val="Normal"/>
+        <w:spacing w:before="0" w:after="160"/>
+        <w:jc w:val="both"/>
+        <w:rPr>
+          <w:rFonts w:ascii="Serto Batnan" w:hAnsi="Serto Batnan"/>
+          <w:b/>
+          <w:b/>
+          <w:bCs/>
+        </w:rPr>
+      </w:pPr>
+      <w:r>
+        <w:rPr>
+          <w:rFonts w:ascii="Serto Batnan" w:hAnsi="Serto Batnan"/>
+          <w:b/>
+          <w:bCs/>
+        </w:rPr>
+        <w:tab/>
+        <w:t>include &lt;p16f877.inc&gt;</w:t>
+      </w:r>
+    </w:p>
+    <w:p>
+      <w:pPr>
+        <w:pStyle w:val="Normal"/>
+        <w:spacing w:before="0" w:after="160"/>
+        <w:jc w:val="both"/>
+        <w:rPr>
+          <w:rFonts w:ascii="Serto Batnan" w:hAnsi="Serto Batnan"/>
+          <w:b/>
+          <w:b/>
+          <w:bCs/>
+        </w:rPr>
+      </w:pPr>
+      <w:r>
+        <w:rPr>
+          <w:rFonts w:ascii="Serto Batnan" w:hAnsi="Serto Batnan"/>
+          <w:b/>
+          <w:bCs/>
+        </w:rPr>
+        <w:tab/>
+        <w:t>A equ H'24'</w:t>
+        <w:tab/>
+      </w:r>
+    </w:p>
+    <w:p>
+      <w:pPr>
+        <w:pStyle w:val="Normal"/>
+        <w:spacing w:before="0" w:after="160"/>
+        <w:jc w:val="both"/>
+        <w:rPr>
+          <w:rFonts w:ascii="Serto Batnan" w:hAnsi="Serto Batnan"/>
+          <w:b/>
+          <w:b/>
+          <w:bCs/>
+        </w:rPr>
+      </w:pPr>
+      <w:r>
+        <w:rPr>
+          <w:rFonts w:ascii="Serto Batnan" w:hAnsi="Serto Batnan"/>
+          <w:b/>
+          <w:bCs/>
+        </w:rPr>
+        <w:tab/>
+        <w:t>org</w:t>
+        <w:tab/>
+        <w:t>0</w:t>
+        <w:tab/>
+        <w:tab/>
+        <w:tab/>
+        <w:t>;Carga al vector de RESET la dirección de inicio</w:t>
+      </w:r>
+    </w:p>
+    <w:p>
+      <w:pPr>
+        <w:pStyle w:val="Normal"/>
+        <w:spacing w:before="0" w:after="160"/>
+        <w:jc w:val="both"/>
+        <w:rPr>
+          <w:rFonts w:ascii="Serto Batnan" w:hAnsi="Serto Batnan"/>
+          <w:b/>
+          <w:b/>
+          <w:bCs/>
+        </w:rPr>
+      </w:pPr>
+      <w:r>
+        <w:rPr>
+          <w:rFonts w:ascii="Serto Batnan" w:hAnsi="Serto Batnan"/>
+          <w:b/>
+          <w:bCs/>
+        </w:rPr>
+        <w:tab/>
+        <w:t xml:space="preserve">goto inicio </w:t>
+      </w:r>
+    </w:p>
+    <w:p>
+      <w:pPr>
+        <w:pStyle w:val="Normal"/>
+        <w:spacing w:before="0" w:after="160"/>
+        <w:jc w:val="both"/>
+        <w:rPr>
+          <w:rFonts w:ascii="Serto Batnan" w:hAnsi="Serto Batnan"/>
+          <w:b/>
+          <w:b/>
+          <w:bCs/>
+        </w:rPr>
+      </w:pPr>
+      <w:r>
+        <w:rPr>
+          <w:rFonts w:ascii="Serto Batnan" w:hAnsi="Serto Batnan"/>
+          <w:b/>
+          <w:bCs/>
+        </w:rPr>
+        <w:tab/>
+        <w:t>org 05</w:t>
+        <w:tab/>
+        <w:t xml:space="preserve"> </w:t>
+        <w:tab/>
+        <w:tab/>
+        <w:t xml:space="preserve">;Dirección de inicio del programa del usuario  </w:t>
+      </w:r>
+    </w:p>
+    <w:p>
+      <w:pPr>
+        <w:pStyle w:val="Normal"/>
+        <w:spacing w:before="0" w:after="160"/>
+        <w:jc w:val="both"/>
+        <w:rPr>
+          <w:rFonts w:ascii="Serto Batnan" w:hAnsi="Serto Batnan"/>
+          <w:b/>
+          <w:b/>
+          <w:bCs/>
+        </w:rPr>
+      </w:pPr>
+      <w:r>
+        <w:rPr>
+          <w:rFonts w:ascii="Serto Batnan" w:hAnsi="Serto Batnan"/>
+          <w:b/>
+          <w:bCs/>
+        </w:rPr>
+        <w:t xml:space="preserve">inicio: </w:t>
+      </w:r>
+    </w:p>
+    <w:p>
+      <w:pPr>
+        <w:pStyle w:val="Normal"/>
+        <w:spacing w:before="0" w:after="160"/>
+        <w:jc w:val="both"/>
+        <w:rPr>
+          <w:rFonts w:ascii="Serto Batnan" w:hAnsi="Serto Batnan"/>
+          <w:b/>
+          <w:b/>
+          <w:bCs/>
+        </w:rPr>
+      </w:pPr>
+      <w:r>
+        <w:rPr>
+          <w:rFonts w:ascii="Serto Batnan" w:hAnsi="Serto Batnan"/>
+          <w:b/>
+          <w:bCs/>
+        </w:rPr>
+        <w:tab/>
+        <w:tab/>
+        <w:t>clrf PORTA ;Limpiamos lo que hay en el puerto A</w:t>
+      </w:r>
+    </w:p>
+    <w:p>
+      <w:pPr>
+        <w:pStyle w:val="Normal"/>
+        <w:spacing w:before="0" w:after="160"/>
+        <w:jc w:val="both"/>
+        <w:rPr>
+          <w:rFonts w:ascii="Serto Batnan" w:hAnsi="Serto Batnan"/>
+          <w:b/>
+          <w:b/>
+          <w:bCs/>
+        </w:rPr>
+      </w:pPr>
+      <w:r>
+        <w:rPr>
+          <w:rFonts w:ascii="Serto Batnan" w:hAnsi="Serto Batnan"/>
+          <w:b/>
+          <w:bCs/>
+        </w:rPr>
+        <w:tab/>
+        <w:tab/>
+        <w:t>bsf STATUS,RP0 ; Nos cambiamos de banco</w:t>
+      </w:r>
+    </w:p>
+    <w:p>
+      <w:pPr>
+        <w:pStyle w:val="Normal"/>
+        <w:spacing w:before="0" w:after="160"/>
+        <w:jc w:val="both"/>
+        <w:rPr>
+          <w:rFonts w:ascii="Serto Batnan" w:hAnsi="Serto Batnan"/>
+          <w:b/>
+          <w:b/>
+          <w:bCs/>
+        </w:rPr>
+      </w:pPr>
+      <w:r>
+        <w:rPr>
+          <w:rFonts w:ascii="Serto Batnan" w:hAnsi="Serto Batnan"/>
+          <w:b/>
+          <w:bCs/>
+        </w:rPr>
+        <w:tab/>
+        <w:tab/>
+        <w:t>bcf STATUS,RP1</w:t>
+        <w:tab/>
+      </w:r>
+    </w:p>
+    <w:p>
+      <w:pPr>
+        <w:pStyle w:val="Normal"/>
+        <w:spacing w:before="0" w:after="160"/>
+        <w:jc w:val="both"/>
+        <w:rPr>
+          <w:rFonts w:ascii="Serto Batnan" w:hAnsi="Serto Batnan"/>
+          <w:b/>
+          <w:b/>
+          <w:bCs/>
+        </w:rPr>
+      </w:pPr>
+      <w:r>
+        <w:rPr>
+          <w:rFonts w:ascii="Serto Batnan" w:hAnsi="Serto Batnan"/>
+          <w:b/>
+          <w:bCs/>
+        </w:rPr>
+        <w:tab/>
+        <w:tab/>
+        <w:t xml:space="preserve">movlw H'07'   </w:t>
+      </w:r>
+    </w:p>
+    <w:p>
+      <w:pPr>
+        <w:pStyle w:val="Normal"/>
+        <w:spacing w:before="0" w:after="160"/>
+        <w:jc w:val="both"/>
+        <w:rPr>
+          <w:rFonts w:ascii="Serto Batnan" w:hAnsi="Serto Batnan"/>
+          <w:b/>
+          <w:b/>
+          <w:bCs/>
+        </w:rPr>
+      </w:pPr>
+      <w:r>
+        <w:rPr>
+          <w:rFonts w:ascii="Serto Batnan" w:hAnsi="Serto Batnan"/>
+          <w:b/>
+          <w:bCs/>
+        </w:rPr>
+        <w:tab/>
+        <w:tab/>
+        <w:t>movwf ADCON1  ;Configuramos el registro como entrada/salida</w:t>
+      </w:r>
+    </w:p>
+    <w:p>
+      <w:pPr>
+        <w:pStyle w:val="Normal"/>
+        <w:spacing w:before="0" w:after="160"/>
+        <w:jc w:val="both"/>
+        <w:rPr>
+          <w:rFonts w:ascii="Serto Batnan" w:hAnsi="Serto Batnan"/>
+          <w:b/>
+          <w:b/>
+          <w:bCs/>
+        </w:rPr>
+      </w:pPr>
+      <w:r>
+        <w:rPr>
+          <w:rFonts w:ascii="Serto Batnan" w:hAnsi="Serto Batnan"/>
+          <w:b/>
+          <w:bCs/>
+        </w:rPr>
+        <w:tab/>
+        <w:tab/>
+        <w:t>movlw H'FF'   ;Movemos un 255 a w</w:t>
+      </w:r>
+    </w:p>
+    <w:p>
+      <w:pPr>
+        <w:pStyle w:val="Normal"/>
+        <w:spacing w:before="0" w:after="160"/>
+        <w:jc w:val="both"/>
+        <w:rPr>
+          <w:rFonts w:ascii="Serto Batnan" w:hAnsi="Serto Batnan"/>
+          <w:b/>
+          <w:b/>
+          <w:bCs/>
+        </w:rPr>
+      </w:pPr>
+      <w:r>
+        <w:rPr>
+          <w:rFonts w:ascii="Serto Batnan" w:hAnsi="Serto Batnan"/>
+          <w:b/>
+          <w:bCs/>
+        </w:rPr>
+        <w:tab/>
+        <w:tab/>
+        <w:t>movwf TRISA   ;Movemos w al registro TRISA</w:t>
+      </w:r>
+    </w:p>
+    <w:p>
+      <w:pPr>
+        <w:pStyle w:val="Normal"/>
+        <w:spacing w:before="0" w:after="160"/>
+        <w:jc w:val="both"/>
+        <w:rPr>
+          <w:rFonts w:ascii="Serto Batnan" w:hAnsi="Serto Batnan"/>
+          <w:b/>
+          <w:b/>
+          <w:bCs/>
+        </w:rPr>
+      </w:pPr>
+      <w:r>
+        <w:rPr>
+          <w:rFonts w:ascii="Serto Batnan" w:hAnsi="Serto Batnan"/>
+          <w:b/>
+          <w:bCs/>
+        </w:rPr>
+        <w:tab/>
+        <w:tab/>
+        <w:t>movlw H'00'   ;Movemos un 0 a w</w:t>
+      </w:r>
+    </w:p>
+    <w:p>
+      <w:pPr>
+        <w:pStyle w:val="Normal"/>
+        <w:spacing w:before="0" w:after="160"/>
+        <w:jc w:val="both"/>
+        <w:rPr>
+          <w:rFonts w:ascii="Serto Batnan" w:hAnsi="Serto Batnan"/>
+          <w:b/>
+          <w:b/>
+          <w:bCs/>
+        </w:rPr>
+      </w:pPr>
+      <w:r>
+        <w:rPr>
+          <w:rFonts w:ascii="Serto Batnan" w:hAnsi="Serto Batnan"/>
+          <w:b/>
+          <w:bCs/>
+        </w:rPr>
+        <w:tab/>
+        <w:tab/>
+        <w:t>movwf TRISB    ;Movemos w al registro TRISB</w:t>
+      </w:r>
+    </w:p>
+    <w:p>
+      <w:pPr>
+        <w:pStyle w:val="Normal"/>
+        <w:spacing w:before="0" w:after="160"/>
+        <w:jc w:val="both"/>
+        <w:rPr>
+          <w:rFonts w:ascii="Serto Batnan" w:hAnsi="Serto Batnan"/>
+          <w:b/>
+          <w:b/>
+          <w:bCs/>
+        </w:rPr>
+      </w:pPr>
+      <w:r>
+        <w:rPr>
+          <w:rFonts w:ascii="Serto Batnan" w:hAnsi="Serto Batnan"/>
+          <w:b/>
+          <w:bCs/>
+        </w:rPr>
+        <w:tab/>
+        <w:tab/>
+        <w:t>bcf</w:t>
+        <w:tab/>
+        <w:t>STATUS,RP0 ;Regresamos al banco 0</w:t>
+      </w:r>
+    </w:p>
+    <w:p>
+      <w:pPr>
+        <w:pStyle w:val="Normal"/>
+        <w:spacing w:before="0" w:after="160"/>
+        <w:jc w:val="both"/>
+        <w:rPr>
+          <w:rFonts w:ascii="Serto Batnan" w:hAnsi="Serto Batnan"/>
+          <w:b/>
+          <w:b/>
+          <w:bCs/>
+        </w:rPr>
+      </w:pPr>
+      <w:r>
+        <w:rPr>
+          <w:rFonts w:ascii="Serto Batnan" w:hAnsi="Serto Batnan"/>
+          <w:b/>
+          <w:bCs/>
+        </w:rPr>
+        <w:t>INFRA: ;Le asignamos el nombre INFRA a la subrutina</w:t>
+      </w:r>
+    </w:p>
+    <w:p>
+      <w:pPr>
+        <w:pStyle w:val="Normal"/>
+        <w:spacing w:before="0" w:after="160"/>
+        <w:jc w:val="both"/>
+        <w:rPr>
+          <w:rFonts w:ascii="Serto Batnan" w:hAnsi="Serto Batnan"/>
+          <w:b/>
+          <w:b/>
+          <w:bCs/>
+        </w:rPr>
+      </w:pPr>
+      <w:r>
+        <w:rPr>
+          <w:rFonts w:ascii="Serto Batnan" w:hAnsi="Serto Batnan"/>
+          <w:b/>
+          <w:bCs/>
+        </w:rPr>
+        <w:tab/>
+      </w:r>
+    </w:p>
+    <w:p>
+      <w:pPr>
+        <w:pStyle w:val="Normal"/>
+        <w:spacing w:before="0" w:after="160"/>
+        <w:jc w:val="both"/>
+        <w:rPr>
+          <w:rFonts w:ascii="Serto Batnan" w:hAnsi="Serto Batnan"/>
+          <w:b/>
+          <w:b/>
+          <w:bCs/>
+        </w:rPr>
+      </w:pPr>
+      <w:r>
+        <w:rPr>
+          <w:rFonts w:ascii="Serto Batnan" w:hAnsi="Serto Batnan"/>
+          <w:b/>
+          <w:bCs/>
+        </w:rPr>
+        <w:tab/>
+        <w:t>movf PORTA,0 ; Leemos lo que hay en puerto A</w:t>
+      </w:r>
+    </w:p>
+    <w:p>
+      <w:pPr>
+        <w:pStyle w:val="Normal"/>
+        <w:spacing w:before="0" w:after="160"/>
+        <w:jc w:val="both"/>
+        <w:rPr>
+          <w:rFonts w:ascii="Serto Batnan" w:hAnsi="Serto Batnan"/>
+          <w:b/>
+          <w:b/>
+          <w:bCs/>
+        </w:rPr>
+      </w:pPr>
+      <w:r>
+        <w:rPr>
+          <w:rFonts w:ascii="Serto Batnan" w:hAnsi="Serto Batnan"/>
+          <w:b/>
+          <w:bCs/>
+        </w:rPr>
+        <w:tab/>
+        <w:t>movwf A      ;Lo que contiene w lo movemos a A</w:t>
+      </w:r>
+    </w:p>
+    <w:p>
+      <w:pPr>
+        <w:pStyle w:val="Normal"/>
+        <w:spacing w:before="0" w:after="160"/>
+        <w:jc w:val="both"/>
+        <w:rPr>
+          <w:rFonts w:ascii="Serto Batnan" w:hAnsi="Serto Batnan"/>
+          <w:b/>
+          <w:b/>
+          <w:bCs/>
+        </w:rPr>
+      </w:pPr>
+      <w:r>
+        <w:rPr>
+          <w:rFonts w:ascii="Serto Batnan" w:hAnsi="Serto Batnan"/>
+          <w:b/>
+          <w:bCs/>
+        </w:rPr>
+        <w:tab/>
+        <w:t>movwf H'07'</w:t>
+        <w:tab/>
+        <w:t>;Movemos un 7 a w</w:t>
+      </w:r>
+    </w:p>
+    <w:p>
+      <w:pPr>
+        <w:pStyle w:val="Normal"/>
+        <w:spacing w:before="0" w:after="160"/>
+        <w:jc w:val="both"/>
+        <w:rPr>
+          <w:rFonts w:ascii="Serto Batnan" w:hAnsi="Serto Batnan"/>
+          <w:b/>
+          <w:b/>
+          <w:bCs/>
+        </w:rPr>
+      </w:pPr>
+      <w:r>
+        <w:rPr>
+          <w:rFonts w:ascii="Serto Batnan" w:hAnsi="Serto Batnan"/>
+          <w:b/>
+          <w:bCs/>
+        </w:rPr>
+        <w:tab/>
+        <w:t xml:space="preserve">andwf A,f   ; Realizamos la operación lógica and entre w y A </w:t>
+      </w:r>
+    </w:p>
+    <w:p>
+      <w:pPr>
+        <w:pStyle w:val="Normal"/>
+        <w:spacing w:before="0" w:after="160"/>
+        <w:jc w:val="both"/>
+        <w:rPr>
+          <w:rFonts w:ascii="Serto Batnan" w:hAnsi="Serto Batnan"/>
+          <w:b/>
+          <w:b/>
+          <w:bCs/>
+        </w:rPr>
+      </w:pPr>
+      <w:r>
+        <w:rPr>
+          <w:rFonts w:ascii="Serto Batnan" w:hAnsi="Serto Batnan"/>
+          <w:b/>
+          <w:bCs/>
+        </w:rPr>
+        <w:tab/>
+        <w:t xml:space="preserve">movfw A </w:t>
+        <w:tab/>
+        <w:t>; Movemos el resultado anterior a A</w:t>
+      </w:r>
+    </w:p>
+    <w:p>
+      <w:pPr>
+        <w:pStyle w:val="Normal"/>
+        <w:spacing w:before="0" w:after="160"/>
+        <w:jc w:val="both"/>
+        <w:rPr>
+          <w:rFonts w:ascii="Serto Batnan" w:hAnsi="Serto Batnan"/>
+          <w:b/>
+          <w:b/>
+          <w:bCs/>
+        </w:rPr>
+      </w:pPr>
+      <w:r>
+        <w:rPr>
+          <w:rFonts w:ascii="Serto Batnan" w:hAnsi="Serto Batnan"/>
+          <w:b/>
+          <w:bCs/>
+        </w:rPr>
+        <w:tab/>
+        <w:t>xorlw H'00' ; Realizamos una operación lógica xor entre la literal 0 y w</w:t>
+      </w:r>
+    </w:p>
+    <w:p>
+      <w:pPr>
+        <w:pStyle w:val="Normal"/>
+        <w:spacing w:before="0" w:after="160"/>
+        <w:jc w:val="both"/>
+        <w:rPr>
+          <w:rFonts w:ascii="Serto Batnan" w:hAnsi="Serto Batnan"/>
+          <w:b/>
+          <w:b/>
+          <w:bCs/>
+        </w:rPr>
+      </w:pPr>
+      <w:r>
+        <w:rPr>
+          <w:rFonts w:ascii="Serto Batnan" w:hAnsi="Serto Batnan"/>
+          <w:b/>
+          <w:bCs/>
+        </w:rPr>
+        <w:tab/>
+        <w:t>btfsc STATUS,Z  ;Preguntamos por la bandera, salta si es cero</w:t>
+      </w:r>
+    </w:p>
+    <w:p>
+      <w:pPr>
+        <w:pStyle w:val="Normal"/>
+        <w:spacing w:before="0" w:after="160"/>
+        <w:jc w:val="both"/>
+        <w:rPr>
+          <w:rFonts w:ascii="Serto Batnan" w:hAnsi="Serto Batnan"/>
+          <w:b/>
+          <w:b/>
+          <w:bCs/>
+        </w:rPr>
+      </w:pPr>
+      <w:r>
+        <w:rPr>
+          <w:rFonts w:ascii="Serto Batnan" w:hAnsi="Serto Batnan"/>
+          <w:b/>
+          <w:bCs/>
+        </w:rPr>
+        <w:tab/>
+        <w:t>call paso1  ;Hacemos una llamada a paso1</w:t>
+      </w:r>
+    </w:p>
+    <w:p>
+      <w:pPr>
+        <w:pStyle w:val="Normal"/>
+        <w:spacing w:before="0" w:after="160"/>
+        <w:jc w:val="both"/>
+        <w:rPr>
+          <w:rFonts w:ascii="Serto Batnan" w:hAnsi="Serto Batnan"/>
+          <w:b/>
+          <w:b/>
+          <w:bCs/>
+        </w:rPr>
+      </w:pPr>
+      <w:r>
+        <w:rPr>
+          <w:rFonts w:ascii="Serto Batnan" w:hAnsi="Serto Batnan"/>
+          <w:b/>
+          <w:bCs/>
+        </w:rPr>
+      </w:r>
+    </w:p>
+    <w:p>
+      <w:pPr>
+        <w:pStyle w:val="Normal"/>
+        <w:spacing w:before="0" w:after="160"/>
+        <w:jc w:val="both"/>
+        <w:rPr>
+          <w:rFonts w:ascii="Serto Batnan" w:hAnsi="Serto Batnan"/>
+          <w:b/>
+          <w:b/>
+          <w:bCs/>
+        </w:rPr>
+      </w:pPr>
+      <w:r>
+        <w:rPr>
+          <w:rFonts w:ascii="Serto Batnan" w:hAnsi="Serto Batnan"/>
+          <w:b/>
+          <w:bCs/>
+        </w:rPr>
+        <w:tab/>
+        <w:t>movf PORTA,0 ; Leemos lo que hay en puerto A</w:t>
+      </w:r>
+    </w:p>
+    <w:p>
+      <w:pPr>
+        <w:pStyle w:val="Normal"/>
+        <w:spacing w:before="0" w:after="160"/>
+        <w:jc w:val="both"/>
+        <w:rPr>
+          <w:rFonts w:ascii="Serto Batnan" w:hAnsi="Serto Batnan"/>
+          <w:b/>
+          <w:b/>
+          <w:bCs/>
+        </w:rPr>
+      </w:pPr>
+      <w:r>
+        <w:rPr>
+          <w:rFonts w:ascii="Serto Batnan" w:hAnsi="Serto Batnan"/>
+          <w:b/>
+          <w:bCs/>
+        </w:rPr>
+        <w:tab/>
+        <w:t>xorlw H'01'  ;Realizamos operación xor entre w y 1</w:t>
+      </w:r>
+    </w:p>
+    <w:p>
+      <w:pPr>
+        <w:pStyle w:val="Normal"/>
+        <w:spacing w:before="0" w:after="160"/>
+        <w:jc w:val="both"/>
+        <w:rPr>
+          <w:rFonts w:ascii="Serto Batnan" w:hAnsi="Serto Batnan"/>
+          <w:b/>
+          <w:b/>
+          <w:bCs/>
+        </w:rPr>
+      </w:pPr>
+      <w:r>
+        <w:rPr>
+          <w:rFonts w:ascii="Serto Batnan" w:hAnsi="Serto Batnan"/>
+          <w:b/>
+          <w:bCs/>
+        </w:rPr>
+        <w:tab/>
+        <w:t>btfsc STATUS,Z ;Preguntamos por la bandera, salta si es cero</w:t>
+      </w:r>
+    </w:p>
+    <w:p>
+      <w:pPr>
+        <w:pStyle w:val="Normal"/>
+        <w:spacing w:before="0" w:after="160"/>
+        <w:jc w:val="both"/>
+        <w:rPr>
+          <w:rFonts w:ascii="Serto Batnan" w:hAnsi="Serto Batnan"/>
+          <w:b/>
+          <w:b/>
+          <w:bCs/>
+        </w:rPr>
+      </w:pPr>
+      <w:r>
+        <w:rPr>
+          <w:rFonts w:ascii="Serto Batnan" w:hAnsi="Serto Batnan"/>
+          <w:b/>
+          <w:bCs/>
+        </w:rPr>
+        <w:tab/>
+        <w:t>call paso2 ;Hacemos una llamada a paso2</w:t>
+      </w:r>
+    </w:p>
+    <w:p>
+      <w:pPr>
+        <w:pStyle w:val="Normal"/>
+        <w:spacing w:before="0" w:after="160"/>
+        <w:jc w:val="both"/>
+        <w:rPr>
+          <w:rFonts w:ascii="Serto Batnan" w:hAnsi="Serto Batnan"/>
+          <w:b/>
+          <w:b/>
+          <w:bCs/>
+        </w:rPr>
+      </w:pPr>
+      <w:r>
+        <w:rPr>
+          <w:rFonts w:ascii="Serto Batnan" w:hAnsi="Serto Batnan"/>
+          <w:b/>
+          <w:bCs/>
+        </w:rPr>
+      </w:r>
+    </w:p>
+    <w:p>
+      <w:pPr>
+        <w:pStyle w:val="Normal"/>
+        <w:spacing w:before="0" w:after="160"/>
+        <w:jc w:val="both"/>
+        <w:rPr>
+          <w:rFonts w:ascii="Serto Batnan" w:hAnsi="Serto Batnan"/>
+          <w:b/>
+          <w:b/>
+          <w:bCs/>
+        </w:rPr>
+      </w:pPr>
+      <w:r>
+        <w:rPr>
+          <w:rFonts w:ascii="Serto Batnan" w:hAnsi="Serto Batnan"/>
+          <w:b/>
+          <w:bCs/>
+        </w:rPr>
+        <w:t xml:space="preserve">    </w:t>
+      </w:r>
+      <w:r>
+        <w:rPr>
+          <w:rFonts w:ascii="Serto Batnan" w:hAnsi="Serto Batnan"/>
+          <w:b/>
+          <w:bCs/>
+        </w:rPr>
+        <w:t>movf PORTA,0 ; Leemos lo que hay en puerto A</w:t>
+      </w:r>
+    </w:p>
+    <w:p>
+      <w:pPr>
+        <w:pStyle w:val="Normal"/>
+        <w:spacing w:before="0" w:after="160"/>
+        <w:jc w:val="both"/>
+        <w:rPr>
+          <w:rFonts w:ascii="Serto Batnan" w:hAnsi="Serto Batnan"/>
+          <w:b/>
+          <w:b/>
+          <w:bCs/>
+        </w:rPr>
+      </w:pPr>
+      <w:r>
+        <w:rPr>
+          <w:rFonts w:ascii="Serto Batnan" w:hAnsi="Serto Batnan"/>
+          <w:b/>
+          <w:bCs/>
+        </w:rPr>
+        <w:tab/>
+        <w:t>xorlw H'02'   ;Realizamos la operación xor entre w y 2</w:t>
+      </w:r>
+    </w:p>
+    <w:p>
+      <w:pPr>
+        <w:pStyle w:val="Normal"/>
+        <w:spacing w:before="0" w:after="160"/>
+        <w:jc w:val="both"/>
+        <w:rPr>
+          <w:rFonts w:ascii="Serto Batnan" w:hAnsi="Serto Batnan"/>
+          <w:b/>
+          <w:b/>
+          <w:bCs/>
+        </w:rPr>
+      </w:pPr>
+      <w:r>
+        <w:rPr>
+          <w:rFonts w:ascii="Serto Batnan" w:hAnsi="Serto Batnan"/>
+          <w:b/>
+          <w:bCs/>
+        </w:rPr>
+        <w:tab/>
+        <w:t>btfsc STATUS,Z ;Preguntamos por la bandera, salta si es cero</w:t>
+      </w:r>
+    </w:p>
+    <w:p>
+      <w:pPr>
+        <w:pStyle w:val="Normal"/>
+        <w:spacing w:before="0" w:after="160"/>
+        <w:jc w:val="both"/>
+        <w:rPr>
+          <w:rFonts w:ascii="Serto Batnan" w:hAnsi="Serto Batnan"/>
+          <w:b/>
+          <w:b/>
+          <w:bCs/>
+        </w:rPr>
+      </w:pPr>
+      <w:r>
+        <w:rPr>
+          <w:rFonts w:ascii="Serto Batnan" w:hAnsi="Serto Batnan"/>
+          <w:b/>
+          <w:bCs/>
+        </w:rPr>
+        <w:tab/>
+        <w:t>call paso3 ;Hacemos una llamada a paso3</w:t>
+      </w:r>
+    </w:p>
+    <w:p>
+      <w:pPr>
+        <w:pStyle w:val="Normal"/>
+        <w:spacing w:before="0" w:after="160"/>
+        <w:jc w:val="both"/>
+        <w:rPr>
+          <w:rFonts w:ascii="Serto Batnan" w:hAnsi="Serto Batnan"/>
+          <w:b/>
+          <w:b/>
+          <w:bCs/>
+        </w:rPr>
+      </w:pPr>
+      <w:r>
+        <w:rPr>
+          <w:rFonts w:ascii="Serto Batnan" w:hAnsi="Serto Batnan"/>
+          <w:b/>
+          <w:bCs/>
+        </w:rPr>
+      </w:r>
+    </w:p>
+    <w:p>
+      <w:pPr>
+        <w:pStyle w:val="Normal"/>
+        <w:spacing w:before="0" w:after="160"/>
+        <w:jc w:val="both"/>
+        <w:rPr>
+          <w:rFonts w:ascii="Serto Batnan" w:hAnsi="Serto Batnan"/>
+          <w:b/>
+          <w:b/>
+          <w:bCs/>
+        </w:rPr>
+      </w:pPr>
+      <w:r>
+        <w:rPr>
+          <w:rFonts w:ascii="Serto Batnan" w:hAnsi="Serto Batnan"/>
+          <w:b/>
+          <w:bCs/>
+        </w:rPr>
+        <w:t xml:space="preserve">    </w:t>
+      </w:r>
+      <w:r>
+        <w:rPr>
+          <w:rFonts w:ascii="Serto Batnan" w:hAnsi="Serto Batnan"/>
+          <w:b/>
+          <w:bCs/>
+        </w:rPr>
+        <w:t>movf PORTA,0 ; Leemos lo que hay en puerto A</w:t>
+      </w:r>
+    </w:p>
+    <w:p>
+      <w:pPr>
+        <w:pStyle w:val="Normal"/>
+        <w:spacing w:before="0" w:after="160"/>
+        <w:jc w:val="both"/>
+        <w:rPr>
+          <w:rFonts w:ascii="Serto Batnan" w:hAnsi="Serto Batnan"/>
+          <w:b/>
+          <w:b/>
+          <w:bCs/>
+        </w:rPr>
+      </w:pPr>
+      <w:r>
+        <w:rPr>
+          <w:rFonts w:ascii="Serto Batnan" w:hAnsi="Serto Batnan"/>
+          <w:b/>
+          <w:bCs/>
+        </w:rPr>
+        <w:tab/>
+        <w:t>xorlw H'04' ;Realizamos la operación entre w y 4</w:t>
+      </w:r>
+    </w:p>
+    <w:p>
+      <w:pPr>
+        <w:pStyle w:val="Normal"/>
+        <w:spacing w:before="0" w:after="160"/>
+        <w:jc w:val="both"/>
+        <w:rPr>
+          <w:rFonts w:ascii="Serto Batnan" w:hAnsi="Serto Batnan"/>
+          <w:b/>
+          <w:b/>
+          <w:bCs/>
+        </w:rPr>
+      </w:pPr>
+      <w:r>
+        <w:rPr>
+          <w:rFonts w:ascii="Serto Batnan" w:hAnsi="Serto Batnan"/>
+          <w:b/>
+          <w:bCs/>
+        </w:rPr>
+        <w:tab/>
+        <w:t>btfsc STATUS,Z ;Preguntamos por la bandera, salta si es cero</w:t>
+      </w:r>
+    </w:p>
+    <w:p>
+      <w:pPr>
+        <w:pStyle w:val="Normal"/>
+        <w:spacing w:before="0" w:after="160"/>
+        <w:jc w:val="both"/>
+        <w:rPr>
+          <w:rFonts w:ascii="Serto Batnan" w:hAnsi="Serto Batnan"/>
+          <w:b/>
+          <w:b/>
+          <w:bCs/>
+        </w:rPr>
+      </w:pPr>
+      <w:r>
+        <w:rPr>
+          <w:rFonts w:ascii="Serto Batnan" w:hAnsi="Serto Batnan"/>
+          <w:b/>
+          <w:bCs/>
+        </w:rPr>
+        <w:tab/>
+        <w:t>call paso4</w:t>
+        <w:tab/>
+        <w:t>;Hacemos una llamada a paso4</w:t>
+      </w:r>
+    </w:p>
+    <w:p>
+      <w:pPr>
+        <w:pStyle w:val="Normal"/>
+        <w:spacing w:before="0" w:after="160"/>
+        <w:jc w:val="both"/>
+        <w:rPr>
+          <w:rFonts w:ascii="Serto Batnan" w:hAnsi="Serto Batnan"/>
+          <w:b/>
+          <w:b/>
+          <w:bCs/>
+        </w:rPr>
+      </w:pPr>
+      <w:r>
+        <w:rPr>
+          <w:rFonts w:ascii="Serto Batnan" w:hAnsi="Serto Batnan"/>
+          <w:b/>
+          <w:bCs/>
+        </w:rPr>
+        <w:tab/>
+        <w:t>goto</w:t>
+        <w:tab/>
+        <w:t>inicio  ;Regresamos a inicio</w:t>
+      </w:r>
+    </w:p>
+    <w:p>
+      <w:pPr>
+        <w:pStyle w:val="Normal"/>
+        <w:spacing w:before="0" w:after="160"/>
+        <w:jc w:val="both"/>
+        <w:rPr>
+          <w:rFonts w:ascii="Serto Batnan" w:hAnsi="Serto Batnan"/>
+          <w:b/>
+          <w:b/>
+          <w:bCs/>
+        </w:rPr>
+      </w:pPr>
+      <w:r>
+        <w:rPr>
+          <w:rFonts w:ascii="Serto Batnan" w:hAnsi="Serto Batnan"/>
+          <w:b/>
+          <w:bCs/>
+        </w:rPr>
+        <w:t>paso1:</w:t>
+      </w:r>
+    </w:p>
+    <w:p>
+      <w:pPr>
+        <w:pStyle w:val="Normal"/>
+        <w:spacing w:before="0" w:after="160"/>
+        <w:jc w:val="both"/>
+        <w:rPr>
+          <w:rFonts w:ascii="Serto Batnan" w:hAnsi="Serto Batnan"/>
+          <w:b/>
+          <w:b/>
+          <w:bCs/>
+        </w:rPr>
+      </w:pPr>
+      <w:r>
+        <w:rPr>
+          <w:rFonts w:ascii="Serto Batnan" w:hAnsi="Serto Batnan"/>
+          <w:b/>
+          <w:bCs/>
+        </w:rPr>
+        <w:tab/>
+        <w:t>movlw</w:t>
+        <w:tab/>
+        <w:t>b'00001011' ;</w:t>
+        <w:tab/>
+        <w:t>El motor 1 gira hacia atrás y el 2 hacia adelante</w:t>
+      </w:r>
+    </w:p>
+    <w:p>
+      <w:pPr>
+        <w:pStyle w:val="Normal"/>
+        <w:spacing w:before="0" w:after="160"/>
+        <w:jc w:val="both"/>
+        <w:rPr>
+          <w:rFonts w:ascii="Serto Batnan" w:hAnsi="Serto Batnan"/>
+          <w:b/>
+          <w:b/>
+          <w:bCs/>
+        </w:rPr>
+      </w:pPr>
+      <w:r>
+        <w:rPr>
+          <w:rFonts w:ascii="Serto Batnan" w:hAnsi="Serto Batnan"/>
+          <w:b/>
+          <w:bCs/>
+        </w:rPr>
+        <w:tab/>
+        <w:t>movwf</w:t>
+        <w:tab/>
+        <w:t>PORTB</w:t>
+        <w:tab/>
+        <w:tab/>
+        <w:t>; Movemos el resultado anterior al puerto B que son los motores</w:t>
+      </w:r>
+    </w:p>
+    <w:p>
+      <w:pPr>
+        <w:pStyle w:val="Normal"/>
+        <w:spacing w:before="0" w:after="160"/>
+        <w:jc w:val="both"/>
+        <w:rPr>
+          <w:rFonts w:ascii="Serto Batnan" w:hAnsi="Serto Batnan"/>
+          <w:b/>
+          <w:b/>
+          <w:bCs/>
+        </w:rPr>
+      </w:pPr>
+      <w:r>
+        <w:rPr>
+          <w:rFonts w:ascii="Serto Batnan" w:hAnsi="Serto Batnan"/>
+          <w:b/>
+          <w:bCs/>
+        </w:rPr>
+        <w:tab/>
+        <w:t>return</w:t>
+      </w:r>
+    </w:p>
+    <w:p>
+      <w:pPr>
+        <w:pStyle w:val="Normal"/>
+        <w:spacing w:before="0" w:after="160"/>
+        <w:jc w:val="both"/>
+        <w:rPr>
+          <w:rFonts w:ascii="Serto Batnan" w:hAnsi="Serto Batnan"/>
+          <w:b/>
+          <w:b/>
+          <w:bCs/>
+        </w:rPr>
+      </w:pPr>
+      <w:r>
+        <w:rPr>
+          <w:rFonts w:ascii="Serto Batnan" w:hAnsi="Serto Batnan"/>
+          <w:b/>
+          <w:bCs/>
+        </w:rPr>
+        <w:t>paso2:</w:t>
+      </w:r>
+    </w:p>
+    <w:p>
+      <w:pPr>
+        <w:pStyle w:val="Normal"/>
+        <w:spacing w:before="0" w:after="160"/>
+        <w:jc w:val="both"/>
+        <w:rPr>
+          <w:rFonts w:ascii="Serto Batnan" w:hAnsi="Serto Batnan"/>
+          <w:b/>
+          <w:b/>
+          <w:bCs/>
+        </w:rPr>
+      </w:pPr>
+      <w:r>
+        <w:rPr>
+          <w:rFonts w:ascii="Serto Batnan" w:hAnsi="Serto Batnan"/>
+          <w:b/>
+          <w:bCs/>
+        </w:rPr>
+        <w:tab/>
+        <w:t>movlw</w:t>
+        <w:tab/>
+        <w:t>b'11111111'</w:t>
+        <w:tab/>
+        <w:t>;Ambos motores giran hacia adelante</w:t>
+      </w:r>
+    </w:p>
+    <w:p>
+      <w:pPr>
+        <w:pStyle w:val="Normal"/>
+        <w:spacing w:before="0" w:after="160"/>
+        <w:jc w:val="both"/>
+        <w:rPr>
+          <w:rFonts w:ascii="Serto Batnan" w:hAnsi="Serto Batnan"/>
+          <w:b/>
+          <w:b/>
+          <w:bCs/>
+        </w:rPr>
+      </w:pPr>
+      <w:r>
+        <w:rPr>
+          <w:rFonts w:ascii="Serto Batnan" w:hAnsi="Serto Batnan"/>
+          <w:b/>
+          <w:bCs/>
+        </w:rPr>
+        <w:tab/>
+        <w:t>movwf</w:t>
+        <w:tab/>
+        <w:t>PORTB</w:t>
+        <w:tab/>
+        <w:tab/>
+        <w:t>; Movemos el resultado anterior al puerto B que son los motores</w:t>
+      </w:r>
+    </w:p>
+    <w:p>
+      <w:pPr>
+        <w:pStyle w:val="Normal"/>
+        <w:spacing w:before="0" w:after="160"/>
+        <w:jc w:val="both"/>
+        <w:rPr>
+          <w:rFonts w:ascii="Serto Batnan" w:hAnsi="Serto Batnan"/>
+          <w:b/>
+          <w:b/>
+          <w:bCs/>
+        </w:rPr>
+      </w:pPr>
+      <w:r>
+        <w:rPr>
+          <w:rFonts w:ascii="Serto Batnan" w:hAnsi="Serto Batnan"/>
+          <w:b/>
+          <w:bCs/>
+        </w:rPr>
+        <w:tab/>
+        <w:t>return</w:t>
+      </w:r>
+    </w:p>
+    <w:p>
+      <w:pPr>
+        <w:pStyle w:val="Normal"/>
+        <w:spacing w:before="0" w:after="160"/>
+        <w:jc w:val="both"/>
+        <w:rPr>
+          <w:rFonts w:ascii="Serto Batnan" w:hAnsi="Serto Batnan"/>
+          <w:b/>
+          <w:b/>
+          <w:bCs/>
+        </w:rPr>
+      </w:pPr>
+      <w:r>
+        <w:rPr>
+          <w:rFonts w:ascii="Serto Batnan" w:hAnsi="Serto Batnan"/>
+          <w:b/>
+          <w:bCs/>
+        </w:rPr>
+      </w:r>
+    </w:p>
+    <w:p>
+      <w:pPr>
+        <w:pStyle w:val="Normal"/>
+        <w:spacing w:before="0" w:after="160"/>
+        <w:jc w:val="both"/>
+        <w:rPr>
+          <w:rFonts w:ascii="Serto Batnan" w:hAnsi="Serto Batnan"/>
+          <w:b/>
+          <w:b/>
+          <w:bCs/>
+        </w:rPr>
+      </w:pPr>
+      <w:r>
+        <w:rPr>
+          <w:rFonts w:ascii="Serto Batnan" w:hAnsi="Serto Batnan"/>
+          <w:b/>
+          <w:bCs/>
+        </w:rPr>
+        <w:t>paso3:</w:t>
+      </w:r>
+    </w:p>
+    <w:p>
+      <w:pPr>
+        <w:pStyle w:val="Normal"/>
+        <w:spacing w:before="0" w:after="160"/>
+        <w:jc w:val="both"/>
+        <w:rPr>
+          <w:rFonts w:ascii="Serto Batnan" w:hAnsi="Serto Batnan"/>
+          <w:b/>
+          <w:b/>
+          <w:bCs/>
+        </w:rPr>
+      </w:pPr>
+      <w:r>
+        <w:rPr>
+          <w:rFonts w:ascii="Serto Batnan" w:hAnsi="Serto Batnan"/>
+          <w:b/>
+          <w:bCs/>
+        </w:rPr>
+        <w:tab/>
+        <w:t>movlw</w:t>
+        <w:tab/>
+        <w:t>b'00001110' ;El motor 1 gira hacia adelante y el segundo hacia atrás</w:t>
+      </w:r>
+    </w:p>
+    <w:p>
+      <w:pPr>
+        <w:pStyle w:val="Normal"/>
+        <w:spacing w:before="0" w:after="160"/>
+        <w:jc w:val="both"/>
+        <w:rPr>
+          <w:rFonts w:ascii="Serto Batnan" w:hAnsi="Serto Batnan"/>
+          <w:b/>
+          <w:b/>
+          <w:bCs/>
+        </w:rPr>
+      </w:pPr>
+      <w:r>
+        <w:rPr>
+          <w:rFonts w:ascii="Serto Batnan" w:hAnsi="Serto Batnan"/>
+          <w:b/>
+          <w:bCs/>
+        </w:rPr>
+        <w:tab/>
+        <w:t>movwf</w:t>
+        <w:tab/>
+        <w:t>PORTB</w:t>
+        <w:tab/>
+        <w:tab/>
+        <w:t>; Movemos el resultado anterior al puerto B que son los motores</w:t>
+      </w:r>
+    </w:p>
+    <w:p>
+      <w:pPr>
+        <w:pStyle w:val="Normal"/>
+        <w:spacing w:before="0" w:after="160"/>
+        <w:jc w:val="both"/>
+        <w:rPr>
+          <w:rFonts w:ascii="Serto Batnan" w:hAnsi="Serto Batnan"/>
+          <w:b/>
+          <w:b/>
+          <w:bCs/>
+        </w:rPr>
+      </w:pPr>
+      <w:r>
+        <w:rPr>
+          <w:rFonts w:ascii="Serto Batnan" w:hAnsi="Serto Batnan"/>
+          <w:b/>
+          <w:bCs/>
+        </w:rPr>
+        <w:tab/>
+        <w:t>return</w:t>
+      </w:r>
+    </w:p>
+    <w:p>
+      <w:pPr>
+        <w:pStyle w:val="Normal"/>
+        <w:spacing w:before="0" w:after="160"/>
+        <w:jc w:val="both"/>
+        <w:rPr>
+          <w:rFonts w:ascii="Serto Batnan" w:hAnsi="Serto Batnan"/>
+          <w:b/>
+          <w:b/>
+          <w:bCs/>
+        </w:rPr>
+      </w:pPr>
+      <w:r>
+        <w:rPr>
+          <w:rFonts w:ascii="Serto Batnan" w:hAnsi="Serto Batnan"/>
+          <w:b/>
+          <w:bCs/>
+        </w:rPr>
+        <w:t>paso4:</w:t>
+      </w:r>
+    </w:p>
+    <w:p>
+      <w:pPr>
+        <w:pStyle w:val="Normal"/>
+        <w:spacing w:before="0" w:after="160"/>
+        <w:jc w:val="both"/>
+        <w:rPr>
+          <w:rFonts w:ascii="Serto Batnan" w:hAnsi="Serto Batnan"/>
+          <w:b/>
+          <w:b/>
+          <w:bCs/>
+        </w:rPr>
+      </w:pPr>
+      <w:r>
+        <w:rPr>
+          <w:rFonts w:ascii="Serto Batnan" w:hAnsi="Serto Batnan"/>
+          <w:b/>
+          <w:bCs/>
+        </w:rPr>
+        <w:tab/>
+        <w:t>movlw</w:t>
+        <w:tab/>
+        <w:t>b'00000000' ;Ambos motores se encuentran en paro cuando no se cubre ningún sensor</w:t>
+      </w:r>
+    </w:p>
+    <w:p>
+      <w:pPr>
+        <w:pStyle w:val="Normal"/>
+        <w:spacing w:before="0" w:after="160"/>
+        <w:jc w:val="both"/>
+        <w:rPr>
+          <w:rFonts w:ascii="Serto Batnan" w:hAnsi="Serto Batnan"/>
+          <w:b/>
+          <w:b/>
+          <w:bCs/>
+        </w:rPr>
+      </w:pPr>
+      <w:r>
+        <w:rPr>
+          <w:rFonts w:ascii="Serto Batnan" w:hAnsi="Serto Batnan"/>
+          <w:b/>
+          <w:bCs/>
+        </w:rPr>
+        <w:tab/>
+        <w:t>movwf</w:t>
+        <w:tab/>
+        <w:t>PORTB</w:t>
+        <w:tab/>
+        <w:tab/>
+        <w:t>; Movemos el resultado anterior al puerto B que son los motores</w:t>
+      </w:r>
+    </w:p>
+    <w:p>
+      <w:pPr>
+        <w:pStyle w:val="Normal"/>
+        <w:spacing w:before="0" w:after="160"/>
+        <w:jc w:val="both"/>
+        <w:rPr>
+          <w:rFonts w:ascii="Serto Batnan" w:hAnsi="Serto Batnan"/>
+          <w:b/>
+          <w:b/>
+          <w:bCs/>
+        </w:rPr>
+      </w:pPr>
+      <w:r>
+        <w:rPr>
+          <w:rFonts w:ascii="Serto Batnan" w:hAnsi="Serto Batnan"/>
+          <w:b/>
+          <w:bCs/>
+        </w:rPr>
+        <w:tab/>
+        <w:t>return</w:t>
+      </w:r>
+    </w:p>
+    <w:p>
+      <w:pPr>
+        <w:pStyle w:val="Normal"/>
+        <w:spacing w:before="0" w:after="160"/>
+        <w:jc w:val="both"/>
+        <w:rPr>
+          <w:rFonts w:ascii="Serto Batnan" w:hAnsi="Serto Batnan"/>
+          <w:b/>
+          <w:b/>
+          <w:bCs/>
+        </w:rPr>
+      </w:pPr>
+      <w:r>
+        <w:rPr>
+          <w:rFonts w:ascii="Serto Batnan" w:hAnsi="Serto Batnan"/>
+          <w:b/>
+          <w:bCs/>
+        </w:rPr>
+        <w:tab/>
+        <w:t>end   ;fin del programa</w:t>
+      </w:r>
+    </w:p>
+    <w:p>
+      <w:pPr>
+        <w:pStyle w:val="Normal"/>
+        <w:spacing w:before="0" w:after="160"/>
+        <w:jc w:val="both"/>
+        <w:rPr/>
+      </w:pPr>
+      <w:r>
+        <w:rPr/>
+        <w:tab/>
+        <w:tab/>
+      </w:r>
+    </w:p>
+    <w:p>
+      <w:pPr>
+        <w:pStyle w:val="Normal"/>
+        <w:spacing w:before="0" w:after="160"/>
+        <w:jc w:val="both"/>
+        <w:rPr/>
       </w:pPr>
       <w:r>
         <w:rPr>
@@ -4655,9 +7998,9 @@
           <w:bCs/>
           <w:sz w:val="24"/>
           <w:szCs w:val="24"/>
-          <w:u w:val="single"/>
-        </w:rPr>
-        <w:t>Código:</w:t>
+          <w:u w:val="none"/>
+        </w:rPr>
+        <w:t>Conclusiones:</w:t>
       </w:r>
     </w:p>
     <w:p>
@@ -4672,18 +8015,119 @@
           <w:bCs/>
           <w:sz w:val="24"/>
           <w:szCs w:val="24"/>
-          <w:u w:val="single"/>
+          <w:u w:val="none"/>
+        </w:rPr>
+      </w:pPr>
+      <w:r>
+        <w:rPr/>
+      </w:r>
+    </w:p>
+    <w:p>
+      <w:pPr>
+        <w:pStyle w:val="Normal"/>
+        <w:spacing w:before="0" w:after="160"/>
+        <w:jc w:val="both"/>
+        <w:rPr>
+          <w:b w:val="false"/>
+          <w:b w:val="false"/>
+          <w:bCs w:val="false"/>
         </w:rPr>
       </w:pPr>
       <w:r>
         <w:rPr>
           <w:rFonts w:ascii="Arial" w:hAnsi="Arial"/>
-          <w:b/>
-          <w:bCs/>
-          <w:sz w:val="24"/>
-          <w:szCs w:val="24"/>
-          <w:u w:val="single"/>
-        </w:rPr>
+          <w:b w:val="false"/>
+          <w:bCs w:val="false"/>
+          <w:sz w:val="24"/>
+          <w:szCs w:val="24"/>
+          <w:u w:val="none"/>
+        </w:rPr>
+        <w:t xml:space="preserve">Podemos concluir que el objetivo de la práctica se cumplió ya que pudimos realizar el ejercicio 1 con éxito y visualizar su  ejecución en la tarjeta. </w:t>
+      </w:r>
+      <w:r>
+        <w:rPr>
+          <w:rFonts w:ascii="Arial" w:hAnsi="Arial"/>
+          <w:b w:val="false"/>
+          <w:bCs w:val="false"/>
+          <w:sz w:val="24"/>
+          <w:szCs w:val="24"/>
+          <w:u w:val="none"/>
+        </w:rPr>
+        <w:t>Vimos que los sensores son muy sensibles ya que con un leve acercamiento se activaba;</w:t>
+      </w:r>
+      <w:r>
+        <w:rPr>
+          <w:rFonts w:ascii="Arial" w:hAnsi="Arial"/>
+          <w:b w:val="false"/>
+          <w:bCs w:val="false"/>
+          <w:sz w:val="24"/>
+          <w:szCs w:val="24"/>
+          <w:u w:val="none"/>
+        </w:rPr>
+        <w:t xml:space="preserve"> y aunque no pudimos ver la ejecución del segundo código, supimos como funcionaba internamente en el código. También cabe destacar que aprendimos el funcionamiento de la máscara para poder realizar el reflejo  de un puerto a otro con la ayuda de la instrucción </w:t>
+      </w:r>
+      <w:r>
+        <w:rPr>
+          <w:rFonts w:ascii="Arial" w:hAnsi="Arial"/>
+          <w:b/>
+          <w:bCs/>
+          <w:i/>
+          <w:iCs/>
+          <w:sz w:val="24"/>
+          <w:szCs w:val="24"/>
+          <w:u w:val="none"/>
+        </w:rPr>
+        <w:t>andwf</w:t>
+      </w:r>
+      <w:r>
+        <w:rPr>
+          <w:rFonts w:ascii="Arial" w:hAnsi="Arial"/>
+          <w:b w:val="false"/>
+          <w:bCs w:val="false"/>
+          <w:sz w:val="24"/>
+          <w:szCs w:val="24"/>
+          <w:u w:val="none"/>
+        </w:rPr>
+        <w:t xml:space="preserve">, por otro lado también pudimos reforzar el uso de la instrucción </w:t>
+      </w:r>
+      <w:r>
+        <w:rPr>
+          <w:rFonts w:ascii="Arial" w:hAnsi="Arial"/>
+          <w:b/>
+          <w:bCs/>
+          <w:i/>
+          <w:iCs/>
+          <w:sz w:val="24"/>
+          <w:szCs w:val="24"/>
+          <w:u w:val="none"/>
+        </w:rPr>
+        <w:t xml:space="preserve">xorlw </w:t>
+      </w:r>
+      <w:r>
+        <w:rPr>
+          <w:rFonts w:ascii="Arial" w:hAnsi="Arial"/>
+          <w:b w:val="false"/>
+          <w:bCs w:val="false"/>
+          <w:i w:val="false"/>
+          <w:iCs w:val="false"/>
+          <w:sz w:val="24"/>
+          <w:szCs w:val="24"/>
+          <w:u w:val="none"/>
+        </w:rPr>
+        <w:t xml:space="preserve">para configurar el encendido y dirección de los motores </w:t>
+      </w:r>
+      <w:r>
+        <w:rPr>
+          <w:rFonts w:ascii="Arial" w:hAnsi="Arial"/>
+          <w:b w:val="false"/>
+          <w:bCs w:val="false"/>
+          <w:i w:val="false"/>
+          <w:iCs w:val="false"/>
+          <w:sz w:val="24"/>
+          <w:szCs w:val="24"/>
+          <w:u w:val="none"/>
+        </w:rPr>
+        <w:t>aplicando nuevamente el uso de las tablas dandonos cuenta nuevamente que es de gran ayuda primero realizar la tabla antes de proceder a programar.</w:t>
       </w:r>
     </w:p>
     <w:p>
@@ -4692,10 +8136,10 @@
         <w:spacing w:before="0" w:after="160"/>
         <w:jc w:val="both"/>
         <w:rPr>
-          <w:rFonts w:ascii="Serto Batnan" w:hAnsi="Serto Batnan"/>
-          <w:b/>
-          <w:b/>
-          <w:bCs/>
+          <w:rFonts w:ascii="Arial" w:hAnsi="Arial"/>
+          <w:b w:val="false"/>
+          <w:b w:val="false"/>
+          <w:bCs w:val="false"/>
           <w:sz w:val="24"/>
           <w:szCs w:val="24"/>
           <w:u w:val="none"/>
@@ -4703,54 +8147,9 @@
       </w:pPr>
       <w:r>
         <w:rPr>
-          <w:rFonts w:ascii="Serto Batnan" w:hAnsi="Serto Batnan"/>
-          <w:b/>
-          <w:bCs/>
-          <w:sz w:val="24"/>
-          <w:szCs w:val="24"/>
-          <w:u w:val="none"/>
-        </w:rPr>
-      </w:r>
-    </w:p>
-    <w:p>
-      <w:pPr>
-        <w:pStyle w:val="Normal"/>
-        <w:spacing w:before="0" w:after="160"/>
-        <w:jc w:val="both"/>
-        <w:rPr/>
-      </w:pPr>
-      <w:r>
-        <w:rPr>
           <w:rFonts w:ascii="Arial" w:hAnsi="Arial"/>
-          <w:b/>
-          <w:bCs/>
-          <w:sz w:val="24"/>
-          <w:szCs w:val="24"/>
-          <w:u w:val="none"/>
-        </w:rPr>
-        <w:t>Conclusiones:</w:t>
-      </w:r>
-    </w:p>
-    <w:p>
-      <w:pPr>
-        <w:pStyle w:val="Normal"/>
-        <w:spacing w:before="0" w:after="160"/>
-        <w:jc w:val="both"/>
-        <w:rPr>
-          <w:rFonts w:ascii="Arial" w:hAnsi="Arial"/>
-          <w:b/>
-          <w:b/>
-          <w:bCs/>
-          <w:sz w:val="24"/>
-          <w:szCs w:val="24"/>
-          <w:u w:val="none"/>
-        </w:rPr>
-      </w:pPr>
-      <w:r>
-        <w:rPr>
-          <w:rFonts w:ascii="Arial" w:hAnsi="Arial"/>
-          <w:b/>
-          <w:bCs/>
+          <w:b w:val="false"/>
+          <w:bCs w:val="false"/>
           <w:sz w:val="24"/>
           <w:szCs w:val="24"/>
           <w:u w:val="none"/>

</xml_diff>